<commit_message>
Finish SignUp/Login #1 #3 #4 #5
</commit_message>
<xml_diff>
--- a/Documentation/Project Plan - English v1.0.docx
+++ b/Documentation/Project Plan - English v1.0.docx
@@ -28,8 +28,6 @@
               <w:sz w:val="2"/>
             </w:rPr>
           </w:pPr>
-        </w:p>
-        <w:p>
           <w:r>
             <w:rPr>
               <w:noProof/>
@@ -37,17 +35,9 @@
             <mc:AlternateContent>
               <mc:Choice Requires="wps">
                 <w:drawing>
-                  <wp:anchor distT="0" distB="0" distL="114300" distR="114300" simplePos="0" relativeHeight="251658242" behindDoc="0" locked="0" layoutInCell="1" allowOverlap="1" wp14:anchorId="2D749360" wp14:editId="6C469D45">
-                    <wp:simplePos x="0" y="0"/>
-                    <wp:positionH relativeFrom="page">
-                      <wp:align>center</wp:align>
-                    </wp:positionH>
-                    <wp:positionV relativeFrom="margin">
-                      <wp:align>top</wp:align>
-                    </wp:positionV>
-                    <wp:extent cx="5943600" cy="914400"/>
-                    <wp:effectExtent l="0" t="0" r="0" b="3810"/>
-                    <wp:wrapNone/>
+                  <wp:inline distT="0" distB="0" distL="0" distR="0" wp14:anchorId="12494073" wp14:editId="2BF6561C">
+                    <wp:extent cx="6004725" cy="1232453"/>
+                    <wp:effectExtent l="0" t="0" r="0" b="6350"/>
                     <wp:docPr id="62" name="Text Box 15"/>
                     <wp:cNvGraphicFramePr/>
                     <a:graphic xmlns:a="http://schemas.openxmlformats.org/drawingml/2006/main">
@@ -57,7 +47,7 @@
                           <wps:spPr>
                             <a:xfrm>
                               <a:off x="0" y="0"/>
-                              <a:ext cx="5943600" cy="914400"/>
+                              <a:ext cx="6004725" cy="1232453"/>
                             </a:xfrm>
                             <a:prstGeom prst="rect">
                               <a:avLst/>
@@ -187,25 +177,22 @@
                             <a:prstTxWarp prst="textNoShape">
                               <a:avLst/>
                             </a:prstTxWarp>
-                            <a:spAutoFit/>
+                            <a:noAutofit/>
                           </wps:bodyPr>
                         </wps:wsp>
                       </a:graphicData>
                     </a:graphic>
-                    <wp14:sizeRelH relativeFrom="page">
-                      <wp14:pctWidth>76500</wp14:pctWidth>
-                    </wp14:sizeRelH>
-                  </wp:anchor>
+                  </wp:inline>
                 </w:drawing>
               </mc:Choice>
               <mc:Fallback>
                 <w:pict>
-                  <v:shapetype w14:anchorId="2D749360" id="_x0000_t202" coordsize="21600,21600" o:spt="202" path="m,l,21600r21600,l21600,xe">
+                  <v:shapetype w14:anchorId="12494073" id="_x0000_t202" coordsize="21600,21600" o:spt="202" path="m,l,21600r21600,l21600,xe">
                     <v:stroke joinstyle="miter"/>
                     <v:path gradientshapeok="t" o:connecttype="rect"/>
                   </v:shapetype>
-                  <v:shape id="Text Box 15" o:spid="_x0000_s1026" type="#_x0000_t202" style="position:absolute;margin-left:0;margin-top:0;width:468pt;height:1in;z-index:251658242;visibility:visible;mso-wrap-style:square;mso-width-percent:765;mso-wrap-distance-left:9pt;mso-wrap-distance-top:0;mso-wrap-distance-right:9pt;mso-wrap-distance-bottom:0;mso-position-horizontal:center;mso-position-horizontal-relative:page;mso-position-vertical:top;mso-position-vertical-relative:margin;mso-width-percent:765;mso-width-relative:page;v-text-anchor:top" o:gfxdata="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" filled="f" stroked="f" strokeweight=".5pt">
-                    <v:textbox style="mso-fit-shape-to-text:t">
+                  <v:shape id="Text Box 15" o:spid="_x0000_s1026" type="#_x0000_t202" style="width:472.8pt;height:97.05pt;visibility:visible;mso-wrap-style:square;mso-left-percent:-10001;mso-top-percent:-10001;mso-position-horizontal:absolute;mso-position-horizontal-relative:char;mso-position-vertical:absolute;mso-position-vertical-relative:line;mso-left-percent:-10001;mso-top-percent:-10001;v-text-anchor:top" o:gfxdata="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" filled="f" stroked="f" strokeweight=".5pt">
+                    <v:textbox>
                       <w:txbxContent>
                         <w:sdt>
                           <w:sdtPr>
@@ -306,12 +293,248 @@
                         <w:p/>
                       </w:txbxContent>
                     </v:textbox>
+                    <w10:anchorlock/>
+                  </v:shape>
+                </w:pict>
+              </mc:Fallback>
+            </mc:AlternateContent>
+          </w:r>
+        </w:p>
+        <w:p>
+          <w:r>
+            <w:rPr>
+              <w:noProof/>
+            </w:rPr>
+            <mc:AlternateContent>
+              <mc:Choice Requires="wps">
+                <w:drawing>
+                  <wp:anchor distT="0" distB="0" distL="114300" distR="114300" simplePos="0" relativeHeight="251658240" behindDoc="0" locked="0" layoutInCell="1" allowOverlap="1" wp14:anchorId="0BA774D1" wp14:editId="1B2BE0DB">
+                    <wp:simplePos x="0" y="0"/>
+                    <wp:positionH relativeFrom="page">
+                      <wp:align>center</wp:align>
+                    </wp:positionH>
+                    <wp:positionV relativeFrom="margin">
+                      <wp:align>bottom</wp:align>
+                    </wp:positionV>
+                    <wp:extent cx="5943600" cy="374904"/>
+                    <wp:effectExtent l="0" t="0" r="7620" b="1270"/>
+                    <wp:wrapNone/>
+                    <wp:docPr id="69" name="Text Box 16"/>
+                    <wp:cNvGraphicFramePr/>
+                    <a:graphic xmlns:a="http://schemas.openxmlformats.org/drawingml/2006/main">
+                      <a:graphicData uri="http://schemas.microsoft.com/office/word/2010/wordprocessingShape">
+                        <wps:wsp>
+                          <wps:cNvSpPr txBox="1"/>
+                          <wps:spPr>
+                            <a:xfrm>
+                              <a:off x="0" y="0"/>
+                              <a:ext cx="5943600" cy="374904"/>
+                            </a:xfrm>
+                            <a:prstGeom prst="rect">
+                              <a:avLst/>
+                            </a:prstGeom>
+                            <a:noFill/>
+                            <a:ln w="6350">
+                              <a:noFill/>
+                            </a:ln>
+                            <a:effectLst/>
+                          </wps:spPr>
+                          <wps:style>
+                            <a:lnRef idx="0">
+                              <a:schemeClr val="accent1"/>
+                            </a:lnRef>
+                            <a:fillRef idx="0">
+                              <a:schemeClr val="accent1"/>
+                            </a:fillRef>
+                            <a:effectRef idx="0">
+                              <a:schemeClr val="accent1"/>
+                            </a:effectRef>
+                            <a:fontRef idx="minor">
+                              <a:schemeClr val="dk1"/>
+                            </a:fontRef>
+                          </wps:style>
+                          <wps:txbx>
+                            <w:txbxContent>
+                              <w:p>
+                                <w:pPr>
+                                  <w:pStyle w:val="NoSpacing"/>
+                                  <w:jc w:val="right"/>
+                                  <w:rPr>
+                                    <w:color w:val="000000" w:themeColor="text1"/>
+                                    <w:sz w:val="36"/>
+                                    <w:szCs w:val="36"/>
+                                  </w:rPr>
+                                </w:pPr>
+                                <w:sdt>
+                                  <w:sdtPr>
+                                    <w:rPr>
+                                      <w:color w:val="000000" w:themeColor="text1"/>
+                                      <w:sz w:val="36"/>
+                                      <w:szCs w:val="36"/>
+                                    </w:rPr>
+                                    <w:alias w:val="School"/>
+                                    <w:tag w:val="School"/>
+                                    <w:id w:val="1850680582"/>
+                                    <w:dataBinding w:prefixMappings="xmlns:ns0='http://schemas.openxmlformats.org/officeDocument/2006/extended-properties' " w:xpath="/ns0:Properties[1]/ns0:Company[1]" w:storeItemID="{6668398D-A668-4E3E-A5EB-62B293D839F1}"/>
+                                    <w:text/>
+                                  </w:sdtPr>
+                                  <w:sdtContent>
+                                    <w:r>
+                                      <w:rPr>
+                                        <w:color w:val="000000" w:themeColor="text1"/>
+                                        <w:sz w:val="36"/>
+                                        <w:szCs w:val="36"/>
+                                      </w:rPr>
+                                      <w:t>Fontys Hogescholen</w:t>
+                                    </w:r>
+                                  </w:sdtContent>
+                                </w:sdt>
+                              </w:p>
+                              <w:sdt>
+                                <w:sdtPr>
+                                  <w:rPr>
+                                    <w:color w:val="4F81BD" w:themeColor="accent1"/>
+                                    <w:sz w:val="36"/>
+                                    <w:szCs w:val="36"/>
+                                  </w:rPr>
+                                  <w:alias w:val="Course"/>
+                                  <w:tag w:val="Course"/>
+                                  <w:id w:val="1717703537"/>
+                                  <w:showingPlcHdr/>
+                                  <w:dataBinding w:prefixMappings="xmlns:ns0='http://purl.org/dc/elements/1.1/' xmlns:ns1='http://schemas.openxmlformats.org/package/2006/metadata/core-properties' " w:xpath="/ns1:coreProperties[1]/ns1:category[1]" w:storeItemID="{6C3C8BC8-F283-45AE-878A-BAB7291924A1}"/>
+                                  <w:text/>
+                                </w:sdtPr>
+                                <w:sdtContent>
+                                  <w:p>
+                                    <w:pPr>
+                                      <w:pStyle w:val="NoSpacing"/>
+                                      <w:jc w:val="right"/>
+                                      <w:rPr>
+                                        <w:color w:val="4F81BD" w:themeColor="accent1"/>
+                                        <w:sz w:val="36"/>
+                                        <w:szCs w:val="36"/>
+                                      </w:rPr>
+                                    </w:pPr>
+                                    <w:r>
+                                      <w:rPr>
+                                        <w:color w:val="4F81BD" w:themeColor="accent1"/>
+                                        <w:sz w:val="36"/>
+                                        <w:szCs w:val="36"/>
+                                      </w:rPr>
+                                      <w:t xml:space="preserve">     </w:t>
+                                    </w:r>
+                                  </w:p>
+                                </w:sdtContent>
+                              </w:sdt>
+                            </w:txbxContent>
+                          </wps:txbx>
+                          <wps:bodyPr rot="0" spcFirstLastPara="0" vertOverflow="overflow" horzOverflow="overflow" vert="horz" wrap="square" lIns="0" tIns="0" rIns="0" bIns="0" numCol="1" spcCol="0" rtlCol="0" fromWordArt="0" anchor="b" anchorCtr="0" forceAA="0" compatLnSpc="1">
+                            <a:prstTxWarp prst="textNoShape">
+                              <a:avLst/>
+                            </a:prstTxWarp>
+                            <a:spAutoFit/>
+                          </wps:bodyPr>
+                        </wps:wsp>
+                      </a:graphicData>
+                    </a:graphic>
+                    <wp14:sizeRelH relativeFrom="page">
+                      <wp14:pctWidth>76500</wp14:pctWidth>
+                    </wp14:sizeRelH>
+                    <wp14:sizeRelV relativeFrom="margin">
+                      <wp14:pctHeight>0</wp14:pctHeight>
+                    </wp14:sizeRelV>
+                  </wp:anchor>
+                </w:drawing>
+              </mc:Choice>
+              <mc:Fallback>
+                <w:pict>
+                  <v:shape w14:anchorId="0BA774D1" id="Text Box 16" o:spid="_x0000_s1027" type="#_x0000_t202" style="position:absolute;margin-left:0;margin-top:0;width:468pt;height:29.5pt;z-index:251658240;visibility:visible;mso-wrap-style:square;mso-width-percent:765;mso-height-percent:0;mso-wrap-distance-left:9pt;mso-wrap-distance-top:0;mso-wrap-distance-right:9pt;mso-wrap-distance-bottom:0;mso-position-horizontal:center;mso-position-horizontal-relative:page;mso-position-vertical:bottom;mso-position-vertical-relative:margin;mso-width-percent:765;mso-height-percent:0;mso-width-relative:page;mso-height-relative:margin;v-text-anchor:bottom" o:gfxdata="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" filled="f" stroked="f" strokeweight=".5pt">
+                    <v:textbox style="mso-fit-shape-to-text:t" inset="0,0,0,0">
+                      <w:txbxContent>
+                        <w:p>
+                          <w:pPr>
+                            <w:pStyle w:val="NoSpacing"/>
+                            <w:jc w:val="right"/>
+                            <w:rPr>
+                              <w:color w:val="000000" w:themeColor="text1"/>
+                              <w:sz w:val="36"/>
+                              <w:szCs w:val="36"/>
+                            </w:rPr>
+                          </w:pPr>
+                          <w:sdt>
+                            <w:sdtPr>
+                              <w:rPr>
+                                <w:color w:val="000000" w:themeColor="text1"/>
+                                <w:sz w:val="36"/>
+                                <w:szCs w:val="36"/>
+                              </w:rPr>
+                              <w:alias w:val="School"/>
+                              <w:tag w:val="School"/>
+                              <w:id w:val="1850680582"/>
+                              <w:dataBinding w:prefixMappings="xmlns:ns0='http://schemas.openxmlformats.org/officeDocument/2006/extended-properties' " w:xpath="/ns0:Properties[1]/ns0:Company[1]" w:storeItemID="{6668398D-A668-4E3E-A5EB-62B293D839F1}"/>
+                              <w:text/>
+                            </w:sdtPr>
+                            <w:sdtContent>
+                              <w:r>
+                                <w:rPr>
+                                  <w:color w:val="000000" w:themeColor="text1"/>
+                                  <w:sz w:val="36"/>
+                                  <w:szCs w:val="36"/>
+                                </w:rPr>
+                                <w:t>Fontys Hogescholen</w:t>
+                              </w:r>
+                            </w:sdtContent>
+                          </w:sdt>
+                        </w:p>
+                        <w:sdt>
+                          <w:sdtPr>
+                            <w:rPr>
+                              <w:color w:val="4F81BD" w:themeColor="accent1"/>
+                              <w:sz w:val="36"/>
+                              <w:szCs w:val="36"/>
+                            </w:rPr>
+                            <w:alias w:val="Course"/>
+                            <w:tag w:val="Course"/>
+                            <w:id w:val="1717703537"/>
+                            <w:showingPlcHdr/>
+                            <w:dataBinding w:prefixMappings="xmlns:ns0='http://purl.org/dc/elements/1.1/' xmlns:ns1='http://schemas.openxmlformats.org/package/2006/metadata/core-properties' " w:xpath="/ns1:coreProperties[1]/ns1:category[1]" w:storeItemID="{6C3C8BC8-F283-45AE-878A-BAB7291924A1}"/>
+                            <w:text/>
+                          </w:sdtPr>
+                          <w:sdtContent>
+                            <w:p>
+                              <w:pPr>
+                                <w:pStyle w:val="NoSpacing"/>
+                                <w:jc w:val="right"/>
+                                <w:rPr>
+                                  <w:color w:val="4F81BD" w:themeColor="accent1"/>
+                                  <w:sz w:val="36"/>
+                                  <w:szCs w:val="36"/>
+                                </w:rPr>
+                              </w:pPr>
+                              <w:r>
+                                <w:rPr>
+                                  <w:color w:val="4F81BD" w:themeColor="accent1"/>
+                                  <w:sz w:val="36"/>
+                                  <w:szCs w:val="36"/>
+                                </w:rPr>
+                                <w:t xml:space="preserve">     </w:t>
+                              </w:r>
+                            </w:p>
+                          </w:sdtContent>
+                        </w:sdt>
+                      </w:txbxContent>
+                    </v:textbox>
                     <w10:wrap anchorx="page" anchory="margin"/>
                   </v:shape>
                 </w:pict>
               </mc:Fallback>
             </mc:AlternateContent>
           </w:r>
+        </w:p>
+        <w:p>
+          <w:pPr>
+            <w:spacing w:after="200" w:line="276" w:lineRule="auto"/>
+          </w:pPr>
           <w:r>
             <w:rPr>
               <w:noProof/>
@@ -322,34 +545,16 @@
             <mc:AlternateContent>
               <mc:Choice Requires="wpg">
                 <w:drawing>
-                  <wp:anchor distT="0" distB="0" distL="114300" distR="114300" simplePos="0" relativeHeight="251658241" behindDoc="1" locked="0" layoutInCell="1" allowOverlap="1" wp14:anchorId="6C0C4046" wp14:editId="244BEC74">
+                  <wp:anchor distT="0" distB="0" distL="114300" distR="114300" simplePos="0" relativeHeight="251658241" behindDoc="1" locked="0" layoutInCell="1" allowOverlap="1" wp14:anchorId="6C0C4046" wp14:editId="6EF38D09">
                     <wp:simplePos x="0" y="0"/>
-                    <mc:AlternateContent>
-                      <mc:Choice Requires="wp14">
-                        <wp:positionH relativeFrom="page">
-                          <wp14:pctPosHOffset>22000</wp14:pctPosHOffset>
-                        </wp:positionH>
-                      </mc:Choice>
-                      <mc:Fallback>
-                        <wp:positionH relativeFrom="page">
-                          <wp:posOffset>1663065</wp:posOffset>
-                        </wp:positionH>
-                      </mc:Fallback>
-                    </mc:AlternateContent>
-                    <mc:AlternateContent>
-                      <mc:Choice Requires="wp14">
-                        <wp:positionV relativeFrom="page">
-                          <wp14:pctPosVOffset>30000</wp14:pctPosVOffset>
-                        </wp:positionV>
-                      </mc:Choice>
-                      <mc:Fallback>
-                        <wp:positionV relativeFrom="page">
-                          <wp:posOffset>3207385</wp:posOffset>
-                        </wp:positionV>
-                      </mc:Fallback>
-                    </mc:AlternateContent>
-                    <wp:extent cx="5494369" cy="5696712"/>
-                    <wp:effectExtent l="0" t="0" r="0" b="6350"/>
+                    <wp:positionH relativeFrom="page">
+                      <wp:posOffset>262393</wp:posOffset>
+                    </wp:positionH>
+                    <wp:positionV relativeFrom="page">
+                      <wp:posOffset>2655736</wp:posOffset>
+                    </wp:positionV>
+                    <wp:extent cx="7219205" cy="8176252"/>
+                    <wp:effectExtent l="0" t="0" r="1270" b="0"/>
                     <wp:wrapNone/>
                     <wp:docPr id="63" name="Group 2"/>
                     <wp:cNvGraphicFramePr>
@@ -364,12 +569,12 @@
                           <wpg:grpSpPr>
                             <a:xfrm>
                               <a:off x="0" y="0"/>
-                              <a:ext cx="5494369" cy="5696712"/>
+                              <a:ext cx="7219205" cy="8176252"/>
                               <a:chOff x="0" y="0"/>
                               <a:chExt cx="4329113" cy="4491038"/>
                             </a:xfrm>
                             <a:solidFill>
-                              <a:schemeClr val="tx1"/>
+                              <a:srgbClr val="D75E91"/>
                             </a:solidFill>
                           </wpg:grpSpPr>
                           <wps:wsp>
@@ -811,17 +1016,17 @@
                       </a:graphicData>
                     </a:graphic>
                     <wp14:sizeRelH relativeFrom="page">
-                      <wp14:pctWidth>70600</wp14:pctWidth>
+                      <wp14:pctWidth>0</wp14:pctWidth>
                     </wp14:sizeRelH>
                     <wp14:sizeRelV relativeFrom="page">
-                      <wp14:pctHeight>56600</wp14:pctHeight>
+                      <wp14:pctHeight>0</wp14:pctHeight>
                     </wp14:sizeRelV>
                   </wp:anchor>
                 </w:drawing>
               </mc:Choice>
               <mc:Fallback>
                 <w:pict>
-                  <v:group w14:anchorId="52A52801" id="Group 2" o:spid="_x0000_s1026" style="position:absolute;margin-left:0;margin-top:0;width:432.65pt;height:448.55pt;z-index:-251658239;mso-width-percent:706;mso-height-percent:566;mso-left-percent:220;mso-top-percent:300;mso-position-horizontal-relative:page;mso-position-vertical-relative:page;mso-width-percent:706;mso-height-percent:566;mso-left-percent:220;mso-top-percent:300" coordsize="43291,44910" o:gfxdata="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">
+                  <v:group w14:anchorId="68735443" id="Group 2" o:spid="_x0000_s1026" style="position:absolute;margin-left:20.65pt;margin-top:209.1pt;width:568.45pt;height:643.8pt;z-index:-251658239;mso-position-horizontal-relative:page;mso-position-vertical-relative:page" coordsize="43291,44910" o:gfxdata="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">
                     <o:lock v:ext="edit" aspectratio="t"/>
                     <v:shape id="Freeform 64" o:spid="_x0000_s1027" style="position:absolute;left:15017;width:28274;height:28352;visibility:visible;mso-wrap-style:square;v-text-anchor:top" coordsize="1781,1786" o:gfxdata="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" path="m4,1786l,1782,1776,r5,5l4,1786xe" filled="f" stroked="f">
                       <v:path arrowok="t" o:connecttype="custom" o:connectlocs="6350,2835275;0,2828925;2819400,0;2827338,7938;6350,2835275" o:connectangles="0,0,0,0,0"/>
@@ -844,240 +1049,6 @@
               </mc:Fallback>
             </mc:AlternateContent>
           </w:r>
-          <w:r>
-            <w:rPr>
-              <w:noProof/>
-            </w:rPr>
-            <mc:AlternateContent>
-              <mc:Choice Requires="wps">
-                <w:drawing>
-                  <wp:anchor distT="0" distB="0" distL="114300" distR="114300" simplePos="0" relativeHeight="251658240" behindDoc="0" locked="0" layoutInCell="1" allowOverlap="1" wp14:anchorId="0BA774D1" wp14:editId="0B37BD83">
-                    <wp:simplePos x="0" y="0"/>
-                    <wp:positionH relativeFrom="page">
-                      <wp:align>center</wp:align>
-                    </wp:positionH>
-                    <wp:positionV relativeFrom="margin">
-                      <wp:align>bottom</wp:align>
-                    </wp:positionV>
-                    <wp:extent cx="5943600" cy="374904"/>
-                    <wp:effectExtent l="0" t="0" r="7620" b="1270"/>
-                    <wp:wrapNone/>
-                    <wp:docPr id="69" name="Text Box 16"/>
-                    <wp:cNvGraphicFramePr/>
-                    <a:graphic xmlns:a="http://schemas.openxmlformats.org/drawingml/2006/main">
-                      <a:graphicData uri="http://schemas.microsoft.com/office/word/2010/wordprocessingShape">
-                        <wps:wsp>
-                          <wps:cNvSpPr txBox="1"/>
-                          <wps:spPr>
-                            <a:xfrm>
-                              <a:off x="0" y="0"/>
-                              <a:ext cx="5943600" cy="374904"/>
-                            </a:xfrm>
-                            <a:prstGeom prst="rect">
-                              <a:avLst/>
-                            </a:prstGeom>
-                            <a:noFill/>
-                            <a:ln w="6350">
-                              <a:noFill/>
-                            </a:ln>
-                            <a:effectLst/>
-                          </wps:spPr>
-                          <wps:style>
-                            <a:lnRef idx="0">
-                              <a:schemeClr val="accent1"/>
-                            </a:lnRef>
-                            <a:fillRef idx="0">
-                              <a:schemeClr val="accent1"/>
-                            </a:fillRef>
-                            <a:effectRef idx="0">
-                              <a:schemeClr val="accent1"/>
-                            </a:effectRef>
-                            <a:fontRef idx="minor">
-                              <a:schemeClr val="dk1"/>
-                            </a:fontRef>
-                          </wps:style>
-                          <wps:txbx>
-                            <w:txbxContent>
-                              <w:p>
-                                <w:pPr>
-                                  <w:pStyle w:val="NoSpacing"/>
-                                  <w:jc w:val="right"/>
-                                  <w:rPr>
-                                    <w:color w:val="000000" w:themeColor="text1"/>
-                                    <w:sz w:val="36"/>
-                                    <w:szCs w:val="36"/>
-                                  </w:rPr>
-                                </w:pPr>
-                                <w:sdt>
-                                  <w:sdtPr>
-                                    <w:rPr>
-                                      <w:color w:val="000000" w:themeColor="text1"/>
-                                      <w:sz w:val="36"/>
-                                      <w:szCs w:val="36"/>
-                                    </w:rPr>
-                                    <w:alias w:val="School"/>
-                                    <w:tag w:val="School"/>
-                                    <w:id w:val="1850680582"/>
-                                    <w:dataBinding w:prefixMappings="xmlns:ns0='http://schemas.openxmlformats.org/officeDocument/2006/extended-properties' " w:xpath="/ns0:Properties[1]/ns0:Company[1]" w:storeItemID="{6668398D-A668-4E3E-A5EB-62B293D839F1}"/>
-                                    <w:text/>
-                                  </w:sdtPr>
-                                  <w:sdtContent>
-                                    <w:r>
-                                      <w:rPr>
-                                        <w:color w:val="000000" w:themeColor="text1"/>
-                                        <w:sz w:val="36"/>
-                                        <w:szCs w:val="36"/>
-                                      </w:rPr>
-                                      <w:t>Fontys Hogescholen</w:t>
-                                    </w:r>
-                                  </w:sdtContent>
-                                </w:sdt>
-                              </w:p>
-                              <w:sdt>
-                                <w:sdtPr>
-                                  <w:rPr>
-                                    <w:color w:val="4F81BD" w:themeColor="accent1"/>
-                                    <w:sz w:val="36"/>
-                                    <w:szCs w:val="36"/>
-                                  </w:rPr>
-                                  <w:alias w:val="Course"/>
-                                  <w:tag w:val="Course"/>
-                                  <w:id w:val="1717703537"/>
-                                  <w:showingPlcHdr/>
-                                  <w:dataBinding w:prefixMappings="xmlns:ns0='http://purl.org/dc/elements/1.1/' xmlns:ns1='http://schemas.openxmlformats.org/package/2006/metadata/core-properties' " w:xpath="/ns1:coreProperties[1]/ns1:category[1]" w:storeItemID="{6C3C8BC8-F283-45AE-878A-BAB7291924A1}"/>
-                                  <w:text/>
-                                </w:sdtPr>
-                                <w:sdtContent>
-                                  <w:p>
-                                    <w:pPr>
-                                      <w:pStyle w:val="NoSpacing"/>
-                                      <w:jc w:val="right"/>
-                                      <w:rPr>
-                                        <w:color w:val="4F81BD" w:themeColor="accent1"/>
-                                        <w:sz w:val="36"/>
-                                        <w:szCs w:val="36"/>
-                                      </w:rPr>
-                                    </w:pPr>
-                                    <w:r>
-                                      <w:rPr>
-                                        <w:color w:val="4F81BD" w:themeColor="accent1"/>
-                                        <w:sz w:val="36"/>
-                                        <w:szCs w:val="36"/>
-                                      </w:rPr>
-                                      <w:t xml:space="preserve">     </w:t>
-                                    </w:r>
-                                  </w:p>
-                                </w:sdtContent>
-                              </w:sdt>
-                            </w:txbxContent>
-                          </wps:txbx>
-                          <wps:bodyPr rot="0" spcFirstLastPara="0" vertOverflow="overflow" horzOverflow="overflow" vert="horz" wrap="square" lIns="0" tIns="0" rIns="0" bIns="0" numCol="1" spcCol="0" rtlCol="0" fromWordArt="0" anchor="b" anchorCtr="0" forceAA="0" compatLnSpc="1">
-                            <a:prstTxWarp prst="textNoShape">
-                              <a:avLst/>
-                            </a:prstTxWarp>
-                            <a:spAutoFit/>
-                          </wps:bodyPr>
-                        </wps:wsp>
-                      </a:graphicData>
-                    </a:graphic>
-                    <wp14:sizeRelH relativeFrom="page">
-                      <wp14:pctWidth>76500</wp14:pctWidth>
-                    </wp14:sizeRelH>
-                    <wp14:sizeRelV relativeFrom="margin">
-                      <wp14:pctHeight>0</wp14:pctHeight>
-                    </wp14:sizeRelV>
-                  </wp:anchor>
-                </w:drawing>
-              </mc:Choice>
-              <mc:Fallback>
-                <w:pict>
-                  <v:shape w14:anchorId="0BA774D1" id="Text Box 16" o:spid="_x0000_s1027" type="#_x0000_t202" style="position:absolute;margin-left:0;margin-top:0;width:468pt;height:29.5pt;z-index:251658240;visibility:visible;mso-wrap-style:square;mso-width-percent:765;mso-height-percent:0;mso-wrap-distance-left:9pt;mso-wrap-distance-top:0;mso-wrap-distance-right:9pt;mso-wrap-distance-bottom:0;mso-position-horizontal:center;mso-position-horizontal-relative:page;mso-position-vertical:bottom;mso-position-vertical-relative:margin;mso-width-percent:765;mso-height-percent:0;mso-width-relative:page;mso-height-relative:margin;v-text-anchor:bottom" o:gfxdata="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" filled="f" stroked="f" strokeweight=".5pt">
-                    <v:textbox style="mso-fit-shape-to-text:t" inset="0,0,0,0">
-                      <w:txbxContent>
-                        <w:p>
-                          <w:pPr>
-                            <w:pStyle w:val="NoSpacing"/>
-                            <w:jc w:val="right"/>
-                            <w:rPr>
-                              <w:color w:val="000000" w:themeColor="text1"/>
-                              <w:sz w:val="36"/>
-                              <w:szCs w:val="36"/>
-                            </w:rPr>
-                          </w:pPr>
-                          <w:sdt>
-                            <w:sdtPr>
-                              <w:rPr>
-                                <w:color w:val="000000" w:themeColor="text1"/>
-                                <w:sz w:val="36"/>
-                                <w:szCs w:val="36"/>
-                              </w:rPr>
-                              <w:alias w:val="School"/>
-                              <w:tag w:val="School"/>
-                              <w:id w:val="1850680582"/>
-                              <w:dataBinding w:prefixMappings="xmlns:ns0='http://schemas.openxmlformats.org/officeDocument/2006/extended-properties' " w:xpath="/ns0:Properties[1]/ns0:Company[1]" w:storeItemID="{6668398D-A668-4E3E-A5EB-62B293D839F1}"/>
-                              <w:text/>
-                            </w:sdtPr>
-                            <w:sdtContent>
-                              <w:r>
-                                <w:rPr>
-                                  <w:color w:val="000000" w:themeColor="text1"/>
-                                  <w:sz w:val="36"/>
-                                  <w:szCs w:val="36"/>
-                                </w:rPr>
-                                <w:t>Fontys Hogescholen</w:t>
-                              </w:r>
-                            </w:sdtContent>
-                          </w:sdt>
-                        </w:p>
-                        <w:sdt>
-                          <w:sdtPr>
-                            <w:rPr>
-                              <w:color w:val="4F81BD" w:themeColor="accent1"/>
-                              <w:sz w:val="36"/>
-                              <w:szCs w:val="36"/>
-                            </w:rPr>
-                            <w:alias w:val="Course"/>
-                            <w:tag w:val="Course"/>
-                            <w:id w:val="1717703537"/>
-                            <w:showingPlcHdr/>
-                            <w:dataBinding w:prefixMappings="xmlns:ns0='http://purl.org/dc/elements/1.1/' xmlns:ns1='http://schemas.openxmlformats.org/package/2006/metadata/core-properties' " w:xpath="/ns1:coreProperties[1]/ns1:category[1]" w:storeItemID="{6C3C8BC8-F283-45AE-878A-BAB7291924A1}"/>
-                            <w:text/>
-                          </w:sdtPr>
-                          <w:sdtContent>
-                            <w:p>
-                              <w:pPr>
-                                <w:pStyle w:val="NoSpacing"/>
-                                <w:jc w:val="right"/>
-                                <w:rPr>
-                                  <w:color w:val="4F81BD" w:themeColor="accent1"/>
-                                  <w:sz w:val="36"/>
-                                  <w:szCs w:val="36"/>
-                                </w:rPr>
-                              </w:pPr>
-                              <w:r>
-                                <w:rPr>
-                                  <w:color w:val="4F81BD" w:themeColor="accent1"/>
-                                  <w:sz w:val="36"/>
-                                  <w:szCs w:val="36"/>
-                                </w:rPr>
-                                <w:t xml:space="preserve">     </w:t>
-                              </w:r>
-                            </w:p>
-                          </w:sdtContent>
-                        </w:sdt>
-                      </w:txbxContent>
-                    </v:textbox>
-                    <w10:wrap anchorx="page" anchory="margin"/>
-                  </v:shape>
-                </w:pict>
-              </mc:Fallback>
-            </mc:AlternateContent>
-          </w:r>
-        </w:p>
-        <w:p>
-          <w:pPr>
-            <w:spacing w:after="200" w:line="276" w:lineRule="auto"/>
-          </w:pPr>
           <w:r>
             <w:rPr>
               <w:noProof/>
@@ -2098,8 +2069,16 @@
           <w:pPr>
             <w:pStyle w:val="TOCHeading"/>
           </w:pPr>
+          <w:proofErr w:type="spellStart"/>
           <w:r>
-            <w:t>Contents</w:t>
+            <w:t>Cont</w:t>
+          </w:r>
+          <w:proofErr w:type="spellEnd"/>
+          <w:r>
+            <w:tab/>
+          </w:r>
+          <w:r>
+            <w:t>ents</w:t>
           </w:r>
         </w:p>
         <w:p>
@@ -2127,7 +2106,7 @@
           <w:r>
             <w:fldChar w:fldCharType="separate"/>
           </w:r>
-          <w:hyperlink w:anchor="_Toc193413662" w:history="1">
+          <w:hyperlink w:anchor="_Toc193806483" w:history="1">
             <w:r>
               <w:rPr>
                 <w:rStyle w:val="Hyperlink"/>
@@ -2173,7 +2152,7 @@
                 <w:noProof/>
                 <w:webHidden/>
               </w:rPr>
-              <w:instrText xml:space="preserve"> PAGEREF _Toc193413662 \h </w:instrText>
+              <w:instrText xml:space="preserve"> PAGEREF _Toc193806483 \h </w:instrText>
             </w:r>
             <w:r>
               <w:rPr>
@@ -2220,7 +2199,7 @@
               <w14:ligatures w14:val="standardContextual"/>
             </w:rPr>
           </w:pPr>
-          <w:hyperlink w:anchor="_Toc193413663" w:history="1">
+          <w:hyperlink w:anchor="_Toc193806484" w:history="1">
             <w:r>
               <w:rPr>
                 <w:rStyle w:val="Hyperlink"/>
@@ -2272,7 +2251,7 @@
                 <w:noProof/>
                 <w:webHidden/>
               </w:rPr>
-              <w:instrText xml:space="preserve"> PAGEREF _Toc193413663 \h </w:instrText>
+              <w:instrText xml:space="preserve"> PAGEREF _Toc193806484 \h </w:instrText>
             </w:r>
             <w:r>
               <w:rPr>
@@ -2319,7 +2298,7 @@
               <w14:ligatures w14:val="standardContextual"/>
             </w:rPr>
           </w:pPr>
-          <w:hyperlink w:anchor="_Toc193413664" w:history="1">
+          <w:hyperlink w:anchor="_Toc193806485" w:history="1">
             <w:r>
               <w:rPr>
                 <w:rStyle w:val="Hyperlink"/>
@@ -2371,7 +2350,7 @@
                 <w:noProof/>
                 <w:webHidden/>
               </w:rPr>
-              <w:instrText xml:space="preserve"> PAGEREF _Toc193413664 \h </w:instrText>
+              <w:instrText xml:space="preserve"> PAGEREF _Toc193806485 \h </w:instrText>
             </w:r>
             <w:r>
               <w:rPr>
@@ -2418,7 +2397,7 @@
               <w14:ligatures w14:val="standardContextual"/>
             </w:rPr>
           </w:pPr>
-          <w:hyperlink w:anchor="_Toc193413665" w:history="1">
+          <w:hyperlink w:anchor="_Toc193806486" w:history="1">
             <w:r>
               <w:rPr>
                 <w:rStyle w:val="Hyperlink"/>
@@ -2470,7 +2449,7 @@
                 <w:noProof/>
                 <w:webHidden/>
               </w:rPr>
-              <w:instrText xml:space="preserve"> PAGEREF _Toc193413665 \h </w:instrText>
+              <w:instrText xml:space="preserve"> PAGEREF _Toc193806486 \h </w:instrText>
             </w:r>
             <w:r>
               <w:rPr>
@@ -2517,7 +2496,7 @@
               <w14:ligatures w14:val="standardContextual"/>
             </w:rPr>
           </w:pPr>
-          <w:hyperlink w:anchor="_Toc193413666" w:history="1">
+          <w:hyperlink w:anchor="_Toc193806487" w:history="1">
             <w:r>
               <w:rPr>
                 <w:rStyle w:val="Hyperlink"/>
@@ -2569,7 +2548,7 @@
                 <w:noProof/>
                 <w:webHidden/>
               </w:rPr>
-              <w:instrText xml:space="preserve"> PAGEREF _Toc193413666 \h </w:instrText>
+              <w:instrText xml:space="preserve"> PAGEREF _Toc193806487 \h </w:instrText>
             </w:r>
             <w:r>
               <w:rPr>
@@ -2616,7 +2595,7 @@
               <w14:ligatures w14:val="standardContextual"/>
             </w:rPr>
           </w:pPr>
-          <w:hyperlink w:anchor="_Toc193413667" w:history="1">
+          <w:hyperlink w:anchor="_Toc193806488" w:history="1">
             <w:r>
               <w:rPr>
                 <w:rStyle w:val="Hyperlink"/>
@@ -2647,7 +2626,7 @@
                 <w:rStyle w:val="Hyperlink"/>
                 <w:noProof/>
               </w:rPr>
-              <w:t>Research questions</w:t>
+              <w:t>End products</w:t>
             </w:r>
             <w:r>
               <w:rPr>
@@ -2668,7 +2647,7 @@
                 <w:noProof/>
                 <w:webHidden/>
               </w:rPr>
-              <w:instrText xml:space="preserve"> PAGEREF _Toc193413667 \h </w:instrText>
+              <w:instrText xml:space="preserve"> PAGEREF _Toc193806488 \h </w:instrText>
             </w:r>
             <w:r>
               <w:rPr>
@@ -2715,7 +2694,7 @@
               <w14:ligatures w14:val="standardContextual"/>
             </w:rPr>
           </w:pPr>
-          <w:hyperlink w:anchor="_Toc193413668" w:history="1">
+          <w:hyperlink w:anchor="_Toc193806489" w:history="1">
             <w:r>
               <w:rPr>
                 <w:rStyle w:val="Hyperlink"/>
@@ -2746,7 +2725,7 @@
                 <w:rStyle w:val="Hyperlink"/>
                 <w:noProof/>
               </w:rPr>
-              <w:t>End products</w:t>
+              <w:t>Project Breakdown Structure</w:t>
             </w:r>
             <w:r>
               <w:rPr>
@@ -2767,7 +2746,7 @@
                 <w:noProof/>
                 <w:webHidden/>
               </w:rPr>
-              <w:instrText xml:space="preserve"> PAGEREF _Toc193413668 \h </w:instrText>
+              <w:instrText xml:space="preserve"> PAGEREF _Toc193806489 \h </w:instrText>
             </w:r>
             <w:r>
               <w:rPr>
@@ -2788,6 +2767,99 @@
                 <w:webHidden/>
               </w:rPr>
               <w:t>3</w:t>
+            </w:r>
+            <w:r>
+              <w:rPr>
+                <w:noProof/>
+                <w:webHidden/>
+              </w:rPr>
+              <w:fldChar w:fldCharType="end"/>
+            </w:r>
+          </w:hyperlink>
+        </w:p>
+        <w:p>
+          <w:pPr>
+            <w:pStyle w:val="TOC1"/>
+            <w:tabs>
+              <w:tab w:val="left" w:pos="480"/>
+            </w:tabs>
+            <w:rPr>
+              <w:rFonts w:asciiTheme="minorHAnsi" w:eastAsiaTheme="minorEastAsia" w:hAnsiTheme="minorHAnsi" w:cstheme="minorBidi"/>
+              <w:noProof/>
+              <w:kern w:val="2"/>
+              <w:sz w:val="24"/>
+              <w:szCs w:val="24"/>
+              <w:lang w:val="en-NL" w:eastAsia="en-NL"/>
+              <w14:ligatures w14:val="standardContextual"/>
+            </w:rPr>
+          </w:pPr>
+          <w:hyperlink w:anchor="_Toc193806490" w:history="1">
+            <w:r>
+              <w:rPr>
+                <w:rStyle w:val="Hyperlink"/>
+                <w:noProof/>
+              </w:rPr>
+              <w:t>2.</w:t>
+            </w:r>
+            <w:r>
+              <w:rPr>
+                <w:rFonts w:asciiTheme="minorHAnsi" w:eastAsiaTheme="minorEastAsia" w:hAnsiTheme="minorHAnsi" w:cstheme="minorBidi"/>
+                <w:noProof/>
+                <w:kern w:val="2"/>
+                <w:sz w:val="24"/>
+                <w:szCs w:val="24"/>
+                <w:lang w:val="en-NL" w:eastAsia="en-NL"/>
+                <w14:ligatures w14:val="standardContextual"/>
+              </w:rPr>
+              <w:tab/>
+            </w:r>
+            <w:r>
+              <w:rPr>
+                <w:rStyle w:val="Hyperlink"/>
+                <w:noProof/>
+              </w:rPr>
+              <w:t>Project organisation</w:t>
+            </w:r>
+            <w:r>
+              <w:rPr>
+                <w:noProof/>
+                <w:webHidden/>
+              </w:rPr>
+              <w:tab/>
+            </w:r>
+            <w:r>
+              <w:rPr>
+                <w:noProof/>
+                <w:webHidden/>
+              </w:rPr>
+              <w:fldChar w:fldCharType="begin"/>
+            </w:r>
+            <w:r>
+              <w:rPr>
+                <w:noProof/>
+                <w:webHidden/>
+              </w:rPr>
+              <w:instrText xml:space="preserve"> PAGEREF _Toc193806490 \h </w:instrText>
+            </w:r>
+            <w:r>
+              <w:rPr>
+                <w:noProof/>
+                <w:webHidden/>
+              </w:rPr>
+            </w:r>
+            <w:r>
+              <w:rPr>
+                <w:noProof/>
+                <w:webHidden/>
+              </w:rPr>
+              <w:fldChar w:fldCharType="separate"/>
+            </w:r>
+            <w:r>
+              <w:rPr>
+                <w:noProof/>
+                <w:webHidden/>
+              </w:rPr>
+              <w:t>5</w:t>
             </w:r>
             <w:r>
               <w:rPr>
@@ -2814,7 +2886,7 @@
               <w14:ligatures w14:val="standardContextual"/>
             </w:rPr>
           </w:pPr>
-          <w:hyperlink w:anchor="_Toc193413669" w:history="1">
+          <w:hyperlink w:anchor="_Toc193806491" w:history="1">
             <w:r>
               <w:rPr>
                 <w:rStyle w:val="Hyperlink"/>
@@ -2826,7 +2898,7 @@
                   </w14:lightRig>
                 </w14:scene3d>
               </w:rPr>
-              <w:t>1.7</w:t>
+              <w:t>2.1</w:t>
             </w:r>
             <w:r>
               <w:rPr>
@@ -2845,7 +2917,7 @@
                 <w:rStyle w:val="Hyperlink"/>
                 <w:noProof/>
               </w:rPr>
-              <w:t>Project Breakdown Structure</w:t>
+              <w:t>Identifying Stakeholders</w:t>
             </w:r>
             <w:r>
               <w:rPr>
@@ -2866,7 +2938,7 @@
                 <w:noProof/>
                 <w:webHidden/>
               </w:rPr>
-              <w:instrText xml:space="preserve"> PAGEREF _Toc193413669 \h </w:instrText>
+              <w:instrText xml:space="preserve"> PAGEREF _Toc193806491 \h </w:instrText>
             </w:r>
             <w:r>
               <w:rPr>
@@ -2886,7 +2958,306 @@
                 <w:noProof/>
                 <w:webHidden/>
               </w:rPr>
-              <w:t>4</w:t>
+              <w:t>5</w:t>
+            </w:r>
+            <w:r>
+              <w:rPr>
+                <w:noProof/>
+                <w:webHidden/>
+              </w:rPr>
+              <w:fldChar w:fldCharType="end"/>
+            </w:r>
+          </w:hyperlink>
+        </w:p>
+        <w:p>
+          <w:pPr>
+            <w:pStyle w:val="TOC2"/>
+            <w:tabs>
+              <w:tab w:val="left" w:pos="960"/>
+            </w:tabs>
+            <w:rPr>
+              <w:rFonts w:asciiTheme="minorHAnsi" w:eastAsiaTheme="minorEastAsia" w:hAnsiTheme="minorHAnsi" w:cstheme="minorBidi"/>
+              <w:noProof/>
+              <w:kern w:val="2"/>
+              <w:sz w:val="24"/>
+              <w:szCs w:val="24"/>
+              <w:lang w:val="en-NL" w:eastAsia="en-NL"/>
+              <w14:ligatures w14:val="standardContextual"/>
+            </w:rPr>
+          </w:pPr>
+          <w:hyperlink w:anchor="_Toc193806492" w:history="1">
+            <w:r>
+              <w:rPr>
+                <w:rStyle w:val="Hyperlink"/>
+                <w:noProof/>
+                <w14:scene3d>
+                  <w14:camera w14:prst="orthographicFront"/>
+                  <w14:lightRig w14:rig="threePt" w14:dir="t">
+                    <w14:rot w14:lat="0" w14:lon="0" w14:rev="0"/>
+                  </w14:lightRig>
+                </w14:scene3d>
+              </w:rPr>
+              <w:t>2.2</w:t>
+            </w:r>
+            <w:r>
+              <w:rPr>
+                <w:rFonts w:asciiTheme="minorHAnsi" w:eastAsiaTheme="minorEastAsia" w:hAnsiTheme="minorHAnsi" w:cstheme="minorBidi"/>
+                <w:noProof/>
+                <w:kern w:val="2"/>
+                <w:sz w:val="24"/>
+                <w:szCs w:val="24"/>
+                <w:lang w:val="en-NL" w:eastAsia="en-NL"/>
+                <w14:ligatures w14:val="standardContextual"/>
+              </w:rPr>
+              <w:tab/>
+            </w:r>
+            <w:r>
+              <w:rPr>
+                <w:rStyle w:val="Hyperlink"/>
+                <w:noProof/>
+              </w:rPr>
+              <w:t>Communication</w:t>
+            </w:r>
+            <w:r>
+              <w:rPr>
+                <w:noProof/>
+                <w:webHidden/>
+              </w:rPr>
+              <w:tab/>
+            </w:r>
+            <w:r>
+              <w:rPr>
+                <w:noProof/>
+                <w:webHidden/>
+              </w:rPr>
+              <w:fldChar w:fldCharType="begin"/>
+            </w:r>
+            <w:r>
+              <w:rPr>
+                <w:noProof/>
+                <w:webHidden/>
+              </w:rPr>
+              <w:instrText xml:space="preserve"> PAGEREF _Toc193806492 \h </w:instrText>
+            </w:r>
+            <w:r>
+              <w:rPr>
+                <w:noProof/>
+                <w:webHidden/>
+              </w:rPr>
+            </w:r>
+            <w:r>
+              <w:rPr>
+                <w:noProof/>
+                <w:webHidden/>
+              </w:rPr>
+              <w:fldChar w:fldCharType="separate"/>
+            </w:r>
+            <w:r>
+              <w:rPr>
+                <w:noProof/>
+                <w:webHidden/>
+              </w:rPr>
+              <w:t>5</w:t>
+            </w:r>
+            <w:r>
+              <w:rPr>
+                <w:noProof/>
+                <w:webHidden/>
+              </w:rPr>
+              <w:fldChar w:fldCharType="end"/>
+            </w:r>
+          </w:hyperlink>
+        </w:p>
+        <w:p>
+          <w:pPr>
+            <w:pStyle w:val="TOC2"/>
+            <w:tabs>
+              <w:tab w:val="left" w:pos="960"/>
+            </w:tabs>
+            <w:rPr>
+              <w:rFonts w:asciiTheme="minorHAnsi" w:eastAsiaTheme="minorEastAsia" w:hAnsiTheme="minorHAnsi" w:cstheme="minorBidi"/>
+              <w:noProof/>
+              <w:kern w:val="2"/>
+              <w:sz w:val="24"/>
+              <w:szCs w:val="24"/>
+              <w:lang w:val="en-NL" w:eastAsia="en-NL"/>
+              <w14:ligatures w14:val="standardContextual"/>
+            </w:rPr>
+          </w:pPr>
+          <w:hyperlink w:anchor="_Toc193806493" w:history="1">
+            <w:r>
+              <w:rPr>
+                <w:rStyle w:val="Hyperlink"/>
+                <w:noProof/>
+                <w:lang w:val="en-US"/>
+                <w14:scene3d>
+                  <w14:camera w14:prst="orthographicFront"/>
+                  <w14:lightRig w14:rig="threePt" w14:dir="t">
+                    <w14:rot w14:lat="0" w14:lon="0" w14:rev="0"/>
+                  </w14:lightRig>
+                </w14:scene3d>
+              </w:rPr>
+              <w:t>2.3</w:t>
+            </w:r>
+            <w:r>
+              <w:rPr>
+                <w:rFonts w:asciiTheme="minorHAnsi" w:eastAsiaTheme="minorEastAsia" w:hAnsiTheme="minorHAnsi" w:cstheme="minorBidi"/>
+                <w:noProof/>
+                <w:kern w:val="2"/>
+                <w:sz w:val="24"/>
+                <w:szCs w:val="24"/>
+                <w:lang w:val="en-NL" w:eastAsia="en-NL"/>
+                <w14:ligatures w14:val="standardContextual"/>
+              </w:rPr>
+              <w:tab/>
+            </w:r>
+            <w:r>
+              <w:rPr>
+                <w:rStyle w:val="Hyperlink"/>
+                <w:noProof/>
+                <w:lang w:val="en-US"/>
+              </w:rPr>
+              <w:t>Collecting feedback</w:t>
+            </w:r>
+            <w:r>
+              <w:rPr>
+                <w:noProof/>
+                <w:webHidden/>
+              </w:rPr>
+              <w:tab/>
+            </w:r>
+            <w:r>
+              <w:rPr>
+                <w:noProof/>
+                <w:webHidden/>
+              </w:rPr>
+              <w:fldChar w:fldCharType="begin"/>
+            </w:r>
+            <w:r>
+              <w:rPr>
+                <w:noProof/>
+                <w:webHidden/>
+              </w:rPr>
+              <w:instrText xml:space="preserve"> PAGEREF _Toc193806493 \h </w:instrText>
+            </w:r>
+            <w:r>
+              <w:rPr>
+                <w:noProof/>
+                <w:webHidden/>
+              </w:rPr>
+            </w:r>
+            <w:r>
+              <w:rPr>
+                <w:noProof/>
+                <w:webHidden/>
+              </w:rPr>
+              <w:fldChar w:fldCharType="separate"/>
+            </w:r>
+            <w:r>
+              <w:rPr>
+                <w:noProof/>
+                <w:webHidden/>
+              </w:rPr>
+              <w:t>5</w:t>
+            </w:r>
+            <w:r>
+              <w:rPr>
+                <w:noProof/>
+                <w:webHidden/>
+              </w:rPr>
+              <w:fldChar w:fldCharType="end"/>
+            </w:r>
+          </w:hyperlink>
+        </w:p>
+        <w:p>
+          <w:pPr>
+            <w:pStyle w:val="TOC2"/>
+            <w:tabs>
+              <w:tab w:val="left" w:pos="960"/>
+            </w:tabs>
+            <w:rPr>
+              <w:rFonts w:asciiTheme="minorHAnsi" w:eastAsiaTheme="minorEastAsia" w:hAnsiTheme="minorHAnsi" w:cstheme="minorBidi"/>
+              <w:noProof/>
+              <w:kern w:val="2"/>
+              <w:sz w:val="24"/>
+              <w:szCs w:val="24"/>
+              <w:lang w:val="en-NL" w:eastAsia="en-NL"/>
+              <w14:ligatures w14:val="standardContextual"/>
+            </w:rPr>
+          </w:pPr>
+          <w:hyperlink w:anchor="_Toc193806494" w:history="1">
+            <w:r>
+              <w:rPr>
+                <w:rStyle w:val="Hyperlink"/>
+                <w:noProof/>
+                <w14:scene3d>
+                  <w14:camera w14:prst="orthographicFront"/>
+                  <w14:lightRig w14:rig="threePt" w14:dir="t">
+                    <w14:rot w14:lat="0" w14:lon="0" w14:rev="0"/>
+                  </w14:lightRig>
+                </w14:scene3d>
+              </w:rPr>
+              <w:t>2.4</w:t>
+            </w:r>
+            <w:r>
+              <w:rPr>
+                <w:rFonts w:asciiTheme="minorHAnsi" w:eastAsiaTheme="minorEastAsia" w:hAnsiTheme="minorHAnsi" w:cstheme="minorBidi"/>
+                <w:noProof/>
+                <w:kern w:val="2"/>
+                <w:sz w:val="24"/>
+                <w:szCs w:val="24"/>
+                <w:lang w:val="en-NL" w:eastAsia="en-NL"/>
+                <w14:ligatures w14:val="standardContextual"/>
+              </w:rPr>
+              <w:tab/>
+            </w:r>
+            <w:r>
+              <w:rPr>
+                <w:rStyle w:val="Hyperlink"/>
+                <w:noProof/>
+              </w:rPr>
+              <w:t>Validating Requirements</w:t>
+            </w:r>
+            <w:r>
+              <w:rPr>
+                <w:noProof/>
+                <w:webHidden/>
+              </w:rPr>
+              <w:tab/>
+            </w:r>
+            <w:r>
+              <w:rPr>
+                <w:noProof/>
+                <w:webHidden/>
+              </w:rPr>
+              <w:fldChar w:fldCharType="begin"/>
+            </w:r>
+            <w:r>
+              <w:rPr>
+                <w:noProof/>
+                <w:webHidden/>
+              </w:rPr>
+              <w:instrText xml:space="preserve"> PAGEREF _Toc193806494 \h </w:instrText>
+            </w:r>
+            <w:r>
+              <w:rPr>
+                <w:noProof/>
+                <w:webHidden/>
+              </w:rPr>
+            </w:r>
+            <w:r>
+              <w:rPr>
+                <w:noProof/>
+                <w:webHidden/>
+              </w:rPr>
+              <w:fldChar w:fldCharType="separate"/>
+            </w:r>
+            <w:r>
+              <w:rPr>
+                <w:noProof/>
+                <w:webHidden/>
+              </w:rPr>
+              <w:t>5</w:t>
             </w:r>
             <w:r>
               <w:rPr>
@@ -2913,13 +3284,13 @@
               <w14:ligatures w14:val="standardContextual"/>
             </w:rPr>
           </w:pPr>
-          <w:hyperlink w:anchor="_Toc193413670" w:history="1">
+          <w:hyperlink w:anchor="_Toc193806495" w:history="1">
             <w:r>
               <w:rPr>
                 <w:rStyle w:val="Hyperlink"/>
                 <w:noProof/>
               </w:rPr>
-              <w:t>2.</w:t>
+              <w:t>3.</w:t>
             </w:r>
             <w:r>
               <w:rPr>
@@ -2938,7 +3309,7 @@
                 <w:rStyle w:val="Hyperlink"/>
                 <w:noProof/>
               </w:rPr>
-              <w:t>Project organisation</w:t>
+              <w:t>Activities and time plan</w:t>
             </w:r>
             <w:r>
               <w:rPr>
@@ -2959,7 +3330,7 @@
                 <w:noProof/>
                 <w:webHidden/>
               </w:rPr>
-              <w:instrText xml:space="preserve"> PAGEREF _Toc193413670 \h </w:instrText>
+              <w:instrText xml:space="preserve"> PAGEREF _Toc193806495 \h </w:instrText>
             </w:r>
             <w:r>
               <w:rPr>
@@ -2979,7 +3350,7 @@
                 <w:noProof/>
                 <w:webHidden/>
               </w:rPr>
-              <w:t>4</w:t>
+              <w:t>6</w:t>
             </w:r>
             <w:r>
               <w:rPr>
@@ -3006,7 +3377,7 @@
               <w14:ligatures w14:val="standardContextual"/>
             </w:rPr>
           </w:pPr>
-          <w:hyperlink w:anchor="_Toc193413671" w:history="1">
+          <w:hyperlink w:anchor="_Toc193806496" w:history="1">
             <w:r>
               <w:rPr>
                 <w:rStyle w:val="Hyperlink"/>
@@ -3018,7 +3389,7 @@
                   </w14:lightRig>
                 </w14:scene3d>
               </w:rPr>
-              <w:t>2.1</w:t>
+              <w:t>3.1</w:t>
             </w:r>
             <w:r>
               <w:rPr>
@@ -3037,7 +3408,7 @@
                 <w:rStyle w:val="Hyperlink"/>
                 <w:noProof/>
               </w:rPr>
-              <w:t>Identifying Stakeholders</w:t>
+              <w:t>Phases of the project</w:t>
             </w:r>
             <w:r>
               <w:rPr>
@@ -3058,7 +3429,7 @@
                 <w:noProof/>
                 <w:webHidden/>
               </w:rPr>
-              <w:instrText xml:space="preserve"> PAGEREF _Toc193413671 \h </w:instrText>
+              <w:instrText xml:space="preserve"> PAGEREF _Toc193806496 \h </w:instrText>
             </w:r>
             <w:r>
               <w:rPr>
@@ -3078,306 +3449,7 @@
                 <w:noProof/>
                 <w:webHidden/>
               </w:rPr>
-              <w:t>4</w:t>
-            </w:r>
-            <w:r>
-              <w:rPr>
-                <w:noProof/>
-                <w:webHidden/>
-              </w:rPr>
-              <w:fldChar w:fldCharType="end"/>
-            </w:r>
-          </w:hyperlink>
-        </w:p>
-        <w:p>
-          <w:pPr>
-            <w:pStyle w:val="TOC2"/>
-            <w:tabs>
-              <w:tab w:val="left" w:pos="960"/>
-            </w:tabs>
-            <w:rPr>
-              <w:rFonts w:asciiTheme="minorHAnsi" w:eastAsiaTheme="minorEastAsia" w:hAnsiTheme="minorHAnsi" w:cstheme="minorBidi"/>
-              <w:noProof/>
-              <w:kern w:val="2"/>
-              <w:sz w:val="24"/>
-              <w:szCs w:val="24"/>
-              <w:lang w:val="en-NL" w:eastAsia="en-NL"/>
-              <w14:ligatures w14:val="standardContextual"/>
-            </w:rPr>
-          </w:pPr>
-          <w:hyperlink w:anchor="_Toc193413672" w:history="1">
-            <w:r>
-              <w:rPr>
-                <w:rStyle w:val="Hyperlink"/>
-                <w:noProof/>
-                <w14:scene3d>
-                  <w14:camera w14:prst="orthographicFront"/>
-                  <w14:lightRig w14:rig="threePt" w14:dir="t">
-                    <w14:rot w14:lat="0" w14:lon="0" w14:rev="0"/>
-                  </w14:lightRig>
-                </w14:scene3d>
-              </w:rPr>
-              <w:t>2.2</w:t>
-            </w:r>
-            <w:r>
-              <w:rPr>
-                <w:rFonts w:asciiTheme="minorHAnsi" w:eastAsiaTheme="minorEastAsia" w:hAnsiTheme="minorHAnsi" w:cstheme="minorBidi"/>
-                <w:noProof/>
-                <w:kern w:val="2"/>
-                <w:sz w:val="24"/>
-                <w:szCs w:val="24"/>
-                <w:lang w:val="en-NL" w:eastAsia="en-NL"/>
-                <w14:ligatures w14:val="standardContextual"/>
-              </w:rPr>
-              <w:tab/>
-            </w:r>
-            <w:r>
-              <w:rPr>
-                <w:rStyle w:val="Hyperlink"/>
-                <w:noProof/>
-              </w:rPr>
-              <w:t>Communication</w:t>
-            </w:r>
-            <w:r>
-              <w:rPr>
-                <w:noProof/>
-                <w:webHidden/>
-              </w:rPr>
-              <w:tab/>
-            </w:r>
-            <w:r>
-              <w:rPr>
-                <w:noProof/>
-                <w:webHidden/>
-              </w:rPr>
-              <w:fldChar w:fldCharType="begin"/>
-            </w:r>
-            <w:r>
-              <w:rPr>
-                <w:noProof/>
-                <w:webHidden/>
-              </w:rPr>
-              <w:instrText xml:space="preserve"> PAGEREF _Toc193413672 \h </w:instrText>
-            </w:r>
-            <w:r>
-              <w:rPr>
-                <w:noProof/>
-                <w:webHidden/>
-              </w:rPr>
-            </w:r>
-            <w:r>
-              <w:rPr>
-                <w:noProof/>
-                <w:webHidden/>
-              </w:rPr>
-              <w:fldChar w:fldCharType="separate"/>
-            </w:r>
-            <w:r>
-              <w:rPr>
-                <w:noProof/>
-                <w:webHidden/>
-              </w:rPr>
-              <w:t>4</w:t>
-            </w:r>
-            <w:r>
-              <w:rPr>
-                <w:noProof/>
-                <w:webHidden/>
-              </w:rPr>
-              <w:fldChar w:fldCharType="end"/>
-            </w:r>
-          </w:hyperlink>
-        </w:p>
-        <w:p>
-          <w:pPr>
-            <w:pStyle w:val="TOC2"/>
-            <w:tabs>
-              <w:tab w:val="left" w:pos="960"/>
-            </w:tabs>
-            <w:rPr>
-              <w:rFonts w:asciiTheme="minorHAnsi" w:eastAsiaTheme="minorEastAsia" w:hAnsiTheme="minorHAnsi" w:cstheme="minorBidi"/>
-              <w:noProof/>
-              <w:kern w:val="2"/>
-              <w:sz w:val="24"/>
-              <w:szCs w:val="24"/>
-              <w:lang w:val="en-NL" w:eastAsia="en-NL"/>
-              <w14:ligatures w14:val="standardContextual"/>
-            </w:rPr>
-          </w:pPr>
-          <w:hyperlink w:anchor="_Toc193413673" w:history="1">
-            <w:r>
-              <w:rPr>
-                <w:rStyle w:val="Hyperlink"/>
-                <w:noProof/>
-                <w:lang w:val="en-US"/>
-                <w14:scene3d>
-                  <w14:camera w14:prst="orthographicFront"/>
-                  <w14:lightRig w14:rig="threePt" w14:dir="t">
-                    <w14:rot w14:lat="0" w14:lon="0" w14:rev="0"/>
-                  </w14:lightRig>
-                </w14:scene3d>
-              </w:rPr>
-              <w:t>2.3</w:t>
-            </w:r>
-            <w:r>
-              <w:rPr>
-                <w:rFonts w:asciiTheme="minorHAnsi" w:eastAsiaTheme="minorEastAsia" w:hAnsiTheme="minorHAnsi" w:cstheme="minorBidi"/>
-                <w:noProof/>
-                <w:kern w:val="2"/>
-                <w:sz w:val="24"/>
-                <w:szCs w:val="24"/>
-                <w:lang w:val="en-NL" w:eastAsia="en-NL"/>
-                <w14:ligatures w14:val="standardContextual"/>
-              </w:rPr>
-              <w:tab/>
-            </w:r>
-            <w:r>
-              <w:rPr>
-                <w:rStyle w:val="Hyperlink"/>
-                <w:noProof/>
-                <w:lang w:val="en-US"/>
-              </w:rPr>
-              <w:t>Collecting feedback</w:t>
-            </w:r>
-            <w:r>
-              <w:rPr>
-                <w:noProof/>
-                <w:webHidden/>
-              </w:rPr>
-              <w:tab/>
-            </w:r>
-            <w:r>
-              <w:rPr>
-                <w:noProof/>
-                <w:webHidden/>
-              </w:rPr>
-              <w:fldChar w:fldCharType="begin"/>
-            </w:r>
-            <w:r>
-              <w:rPr>
-                <w:noProof/>
-                <w:webHidden/>
-              </w:rPr>
-              <w:instrText xml:space="preserve"> PAGEREF _Toc193413673 \h </w:instrText>
-            </w:r>
-            <w:r>
-              <w:rPr>
-                <w:noProof/>
-                <w:webHidden/>
-              </w:rPr>
-            </w:r>
-            <w:r>
-              <w:rPr>
-                <w:noProof/>
-                <w:webHidden/>
-              </w:rPr>
-              <w:fldChar w:fldCharType="separate"/>
-            </w:r>
-            <w:r>
-              <w:rPr>
-                <w:noProof/>
-                <w:webHidden/>
-              </w:rPr>
-              <w:t>4</w:t>
-            </w:r>
-            <w:r>
-              <w:rPr>
-                <w:noProof/>
-                <w:webHidden/>
-              </w:rPr>
-              <w:fldChar w:fldCharType="end"/>
-            </w:r>
-          </w:hyperlink>
-        </w:p>
-        <w:p>
-          <w:pPr>
-            <w:pStyle w:val="TOC2"/>
-            <w:tabs>
-              <w:tab w:val="left" w:pos="960"/>
-            </w:tabs>
-            <w:rPr>
-              <w:rFonts w:asciiTheme="minorHAnsi" w:eastAsiaTheme="minorEastAsia" w:hAnsiTheme="minorHAnsi" w:cstheme="minorBidi"/>
-              <w:noProof/>
-              <w:kern w:val="2"/>
-              <w:sz w:val="24"/>
-              <w:szCs w:val="24"/>
-              <w:lang w:val="en-NL" w:eastAsia="en-NL"/>
-              <w14:ligatures w14:val="standardContextual"/>
-            </w:rPr>
-          </w:pPr>
-          <w:hyperlink w:anchor="_Toc193413674" w:history="1">
-            <w:r>
-              <w:rPr>
-                <w:rStyle w:val="Hyperlink"/>
-                <w:noProof/>
-                <w14:scene3d>
-                  <w14:camera w14:prst="orthographicFront"/>
-                  <w14:lightRig w14:rig="threePt" w14:dir="t">
-                    <w14:rot w14:lat="0" w14:lon="0" w14:rev="0"/>
-                  </w14:lightRig>
-                </w14:scene3d>
-              </w:rPr>
-              <w:t>2.4</w:t>
-            </w:r>
-            <w:r>
-              <w:rPr>
-                <w:rFonts w:asciiTheme="minorHAnsi" w:eastAsiaTheme="minorEastAsia" w:hAnsiTheme="minorHAnsi" w:cstheme="minorBidi"/>
-                <w:noProof/>
-                <w:kern w:val="2"/>
-                <w:sz w:val="24"/>
-                <w:szCs w:val="24"/>
-                <w:lang w:val="en-NL" w:eastAsia="en-NL"/>
-                <w14:ligatures w14:val="standardContextual"/>
-              </w:rPr>
-              <w:tab/>
-            </w:r>
-            <w:r>
-              <w:rPr>
-                <w:rStyle w:val="Hyperlink"/>
-                <w:noProof/>
-              </w:rPr>
-              <w:t>Validating Requirements</w:t>
-            </w:r>
-            <w:r>
-              <w:rPr>
-                <w:noProof/>
-                <w:webHidden/>
-              </w:rPr>
-              <w:tab/>
-            </w:r>
-            <w:r>
-              <w:rPr>
-                <w:noProof/>
-                <w:webHidden/>
-              </w:rPr>
-              <w:fldChar w:fldCharType="begin"/>
-            </w:r>
-            <w:r>
-              <w:rPr>
-                <w:noProof/>
-                <w:webHidden/>
-              </w:rPr>
-              <w:instrText xml:space="preserve"> PAGEREF _Toc193413674 \h </w:instrText>
-            </w:r>
-            <w:r>
-              <w:rPr>
-                <w:noProof/>
-                <w:webHidden/>
-              </w:rPr>
-            </w:r>
-            <w:r>
-              <w:rPr>
-                <w:noProof/>
-                <w:webHidden/>
-              </w:rPr>
-              <w:fldChar w:fldCharType="separate"/>
-            </w:r>
-            <w:r>
-              <w:rPr>
-                <w:noProof/>
-                <w:webHidden/>
-              </w:rPr>
-              <w:t>4</w:t>
+              <w:t>6</w:t>
             </w:r>
             <w:r>
               <w:rPr>
@@ -3404,13 +3476,14 @@
               <w14:ligatures w14:val="standardContextual"/>
             </w:rPr>
           </w:pPr>
-          <w:hyperlink w:anchor="_Toc193413675" w:history="1">
+          <w:hyperlink w:anchor="_Toc193806497" w:history="1">
             <w:r>
               <w:rPr>
                 <w:rStyle w:val="Hyperlink"/>
                 <w:noProof/>
-              </w:rPr>
-              <w:t>3.</w:t>
+                <w:lang w:val="en-GB"/>
+              </w:rPr>
+              <w:t>4.</w:t>
             </w:r>
             <w:r>
               <w:rPr>
@@ -3428,8 +3501,9 @@
               <w:rPr>
                 <w:rStyle w:val="Hyperlink"/>
                 <w:noProof/>
-              </w:rPr>
-              <w:t>Activities and time plan</w:t>
+                <w:lang w:val="en-GB"/>
+              </w:rPr>
+              <w:t>Risks</w:t>
             </w:r>
             <w:r>
               <w:rPr>
@@ -3450,7 +3524,7 @@
                 <w:noProof/>
                 <w:webHidden/>
               </w:rPr>
-              <w:instrText xml:space="preserve"> PAGEREF _Toc193413675 \h </w:instrText>
+              <w:instrText xml:space="preserve"> PAGEREF _Toc193806497 \h </w:instrText>
             </w:r>
             <w:r>
               <w:rPr>
@@ -3470,201 +3544,7 @@
                 <w:noProof/>
                 <w:webHidden/>
               </w:rPr>
-              <w:t>5</w:t>
-            </w:r>
-            <w:r>
-              <w:rPr>
-                <w:noProof/>
-                <w:webHidden/>
-              </w:rPr>
-              <w:fldChar w:fldCharType="end"/>
-            </w:r>
-          </w:hyperlink>
-        </w:p>
-        <w:p>
-          <w:pPr>
-            <w:pStyle w:val="TOC2"/>
-            <w:tabs>
-              <w:tab w:val="left" w:pos="960"/>
-            </w:tabs>
-            <w:rPr>
-              <w:rFonts w:asciiTheme="minorHAnsi" w:eastAsiaTheme="minorEastAsia" w:hAnsiTheme="minorHAnsi" w:cstheme="minorBidi"/>
-              <w:noProof/>
-              <w:kern w:val="2"/>
-              <w:sz w:val="24"/>
-              <w:szCs w:val="24"/>
-              <w:lang w:val="en-NL" w:eastAsia="en-NL"/>
-              <w14:ligatures w14:val="standardContextual"/>
-            </w:rPr>
-          </w:pPr>
-          <w:hyperlink w:anchor="_Toc193413676" w:history="1">
-            <w:r>
-              <w:rPr>
-                <w:rStyle w:val="Hyperlink"/>
-                <w:noProof/>
-                <w14:scene3d>
-                  <w14:camera w14:prst="orthographicFront"/>
-                  <w14:lightRig w14:rig="threePt" w14:dir="t">
-                    <w14:rot w14:lat="0" w14:lon="0" w14:rev="0"/>
-                  </w14:lightRig>
-                </w14:scene3d>
-              </w:rPr>
-              <w:t>3.1</w:t>
-            </w:r>
-            <w:r>
-              <w:rPr>
-                <w:rFonts w:asciiTheme="minorHAnsi" w:eastAsiaTheme="minorEastAsia" w:hAnsiTheme="minorHAnsi" w:cstheme="minorBidi"/>
-                <w:noProof/>
-                <w:kern w:val="2"/>
-                <w:sz w:val="24"/>
-                <w:szCs w:val="24"/>
-                <w:lang w:val="en-NL" w:eastAsia="en-NL"/>
-                <w14:ligatures w14:val="standardContextual"/>
-              </w:rPr>
-              <w:tab/>
-            </w:r>
-            <w:r>
-              <w:rPr>
-                <w:rStyle w:val="Hyperlink"/>
-                <w:noProof/>
-              </w:rPr>
-              <w:t>Phases of the project</w:t>
-            </w:r>
-            <w:r>
-              <w:rPr>
-                <w:noProof/>
-                <w:webHidden/>
-              </w:rPr>
-              <w:tab/>
-            </w:r>
-            <w:r>
-              <w:rPr>
-                <w:noProof/>
-                <w:webHidden/>
-              </w:rPr>
-              <w:fldChar w:fldCharType="begin"/>
-            </w:r>
-            <w:r>
-              <w:rPr>
-                <w:noProof/>
-                <w:webHidden/>
-              </w:rPr>
-              <w:instrText xml:space="preserve"> PAGEREF _Toc193413676 \h </w:instrText>
-            </w:r>
-            <w:r>
-              <w:rPr>
-                <w:noProof/>
-                <w:webHidden/>
-              </w:rPr>
-            </w:r>
-            <w:r>
-              <w:rPr>
-                <w:noProof/>
-                <w:webHidden/>
-              </w:rPr>
-              <w:fldChar w:fldCharType="separate"/>
-            </w:r>
-            <w:r>
-              <w:rPr>
-                <w:noProof/>
-                <w:webHidden/>
-              </w:rPr>
-              <w:t>5</w:t>
-            </w:r>
-            <w:r>
-              <w:rPr>
-                <w:noProof/>
-                <w:webHidden/>
-              </w:rPr>
-              <w:fldChar w:fldCharType="end"/>
-            </w:r>
-          </w:hyperlink>
-        </w:p>
-        <w:p>
-          <w:pPr>
-            <w:pStyle w:val="TOC1"/>
-            <w:tabs>
-              <w:tab w:val="left" w:pos="480"/>
-            </w:tabs>
-            <w:rPr>
-              <w:rFonts w:asciiTheme="minorHAnsi" w:eastAsiaTheme="minorEastAsia" w:hAnsiTheme="minorHAnsi" w:cstheme="minorBidi"/>
-              <w:noProof/>
-              <w:kern w:val="2"/>
-              <w:sz w:val="24"/>
-              <w:szCs w:val="24"/>
-              <w:lang w:val="en-NL" w:eastAsia="en-NL"/>
-              <w14:ligatures w14:val="standardContextual"/>
-            </w:rPr>
-          </w:pPr>
-          <w:hyperlink w:anchor="_Toc193413677" w:history="1">
-            <w:r>
-              <w:rPr>
-                <w:rStyle w:val="Hyperlink"/>
-                <w:noProof/>
-                <w:lang w:val="en-GB"/>
-              </w:rPr>
-              <w:t>4.</w:t>
-            </w:r>
-            <w:r>
-              <w:rPr>
-                <w:rFonts w:asciiTheme="minorHAnsi" w:eastAsiaTheme="minorEastAsia" w:hAnsiTheme="minorHAnsi" w:cstheme="minorBidi"/>
-                <w:noProof/>
-                <w:kern w:val="2"/>
-                <w:sz w:val="24"/>
-                <w:szCs w:val="24"/>
-                <w:lang w:val="en-NL" w:eastAsia="en-NL"/>
-                <w14:ligatures w14:val="standardContextual"/>
-              </w:rPr>
-              <w:tab/>
-            </w:r>
-            <w:r>
-              <w:rPr>
-                <w:rStyle w:val="Hyperlink"/>
-                <w:noProof/>
-                <w:lang w:val="en-GB"/>
-              </w:rPr>
-              <w:t>Risks</w:t>
-            </w:r>
-            <w:r>
-              <w:rPr>
-                <w:noProof/>
-                <w:webHidden/>
-              </w:rPr>
-              <w:tab/>
-            </w:r>
-            <w:r>
-              <w:rPr>
-                <w:noProof/>
-                <w:webHidden/>
-              </w:rPr>
-              <w:fldChar w:fldCharType="begin"/>
-            </w:r>
-            <w:r>
-              <w:rPr>
-                <w:noProof/>
-                <w:webHidden/>
-              </w:rPr>
-              <w:instrText xml:space="preserve"> PAGEREF _Toc193413677 \h </w:instrText>
-            </w:r>
-            <w:r>
-              <w:rPr>
-                <w:noProof/>
-                <w:webHidden/>
-              </w:rPr>
-            </w:r>
-            <w:r>
-              <w:rPr>
-                <w:noProof/>
-                <w:webHidden/>
-              </w:rPr>
-              <w:fldChar w:fldCharType="separate"/>
-            </w:r>
-            <w:r>
-              <w:rPr>
-                <w:noProof/>
-                <w:webHidden/>
-              </w:rPr>
-              <w:t>6</w:t>
+              <w:t>7</w:t>
             </w:r>
             <w:r>
               <w:rPr>
@@ -3692,7 +3572,7 @@
       <w:pPr>
         <w:pStyle w:val="Heading1"/>
       </w:pPr>
-      <w:bookmarkStart w:id="1" w:name="_Toc193413662"/>
+      <w:bookmarkStart w:id="1" w:name="_Toc193806483"/>
       <w:r>
         <w:lastRenderedPageBreak/>
         <w:t>Project assignment</w:t>
@@ -3704,7 +3584,7 @@
         <w:pStyle w:val="Heading2"/>
       </w:pPr>
       <w:bookmarkStart w:id="2" w:name="_Toc507670773"/>
-      <w:bookmarkStart w:id="3" w:name="_Toc193413663"/>
+      <w:bookmarkStart w:id="3" w:name="_Toc193806484"/>
       <w:r>
         <w:t>Context</w:t>
       </w:r>
@@ -3802,7 +3682,7 @@
       <w:bookmarkStart w:id="4" w:name="_Toc327581046"/>
       <w:bookmarkStart w:id="5" w:name="_Toc327581596"/>
       <w:bookmarkStart w:id="6" w:name="_Toc327583376"/>
-      <w:bookmarkStart w:id="7" w:name="_Toc193413664"/>
+      <w:bookmarkStart w:id="7" w:name="_Toc193806485"/>
       <w:r>
         <w:t>Goal of the project</w:t>
       </w:r>
@@ -3867,13 +3747,7 @@
         <w:rPr>
           <w:lang w:val="en-US"/>
         </w:rPr>
-        <w:t>Enhances User Experience</w:t>
-      </w:r>
-      <w:r>
-        <w:rPr>
-          <w:lang w:val="en-US"/>
-        </w:rPr>
-        <w:t xml:space="preserve"> </w:t>
+        <w:t xml:space="preserve">Enhances User Experience </w:t>
       </w:r>
       <w:r>
         <w:rPr>
@@ -3960,7 +3834,7 @@
       <w:pPr>
         <w:pStyle w:val="Heading2"/>
       </w:pPr>
-      <w:bookmarkStart w:id="8" w:name="_Toc193413665"/>
+      <w:bookmarkStart w:id="8" w:name="_Toc193806486"/>
       <w:bookmarkEnd w:id="4"/>
       <w:bookmarkEnd w:id="5"/>
       <w:bookmarkEnd w:id="6"/>
@@ -4244,7 +4118,7 @@
       <w:bookmarkStart w:id="10" w:name="_Toc327581048"/>
       <w:bookmarkStart w:id="11" w:name="_Toc327581598"/>
       <w:bookmarkStart w:id="12" w:name="_Toc327583378"/>
-      <w:bookmarkStart w:id="13" w:name="_Toc193413666"/>
+      <w:bookmarkStart w:id="13" w:name="_Toc193806487"/>
       <w:r>
         <w:t>Strateg</w:t>
       </w:r>
@@ -4315,86 +4189,6 @@
         </w:rPr>
         <w:t xml:space="preserve"> approach for the development and implementation phases.</w:t>
       </w:r>
-    </w:p>
-    <w:p>
-      <w:pPr>
-        <w:pStyle w:val="Heading2"/>
-        <w:tabs>
-          <w:tab w:val="clear" w:pos="709"/>
-        </w:tabs>
-        <w:ind w:left="0" w:firstLine="0"/>
-      </w:pPr>
-      <w:bookmarkStart w:id="14" w:name="_Toc193413667"/>
-      <w:r>
-        <w:t xml:space="preserve">Research </w:t>
-      </w:r>
-      <w:r>
-        <w:t>q</w:t>
-      </w:r>
-      <w:r>
-        <w:t>uestions</w:t>
-      </w:r>
-      <w:bookmarkEnd w:id="14"/>
-    </w:p>
-    <w:p>
-      <w:pPr>
-        <w:pStyle w:val="ListParagraph"/>
-        <w:numPr>
-          <w:ilvl w:val="0"/>
-          <w:numId w:val="22"/>
-        </w:numPr>
-        <w:rPr>
-          <w:lang w:val="en-US"/>
-        </w:rPr>
-      </w:pPr>
-      <w:r>
-        <w:rPr>
-          <w:lang w:val="en-US"/>
-        </w:rPr>
-        <w:t>How can we enhance user experience in booking and managing gaming sessions?</w:t>
-      </w:r>
-    </w:p>
-    <w:p>
-      <w:pPr>
-        <w:pStyle w:val="ListParagraph"/>
-        <w:numPr>
-          <w:ilvl w:val="0"/>
-          <w:numId w:val="22"/>
-        </w:numPr>
-        <w:rPr>
-          <w:lang w:val="en-US"/>
-        </w:rPr>
-      </w:pPr>
-      <w:r>
-        <w:rPr>
-          <w:lang w:val="en-US"/>
-        </w:rPr>
-        <w:t>What features are essential for community building within the app?</w:t>
-      </w:r>
-    </w:p>
-    <w:p>
-      <w:pPr>
-        <w:pStyle w:val="ListParagraph"/>
-        <w:numPr>
-          <w:ilvl w:val="0"/>
-          <w:numId w:val="22"/>
-        </w:numPr>
-        <w:rPr>
-          <w:lang w:val="en-US"/>
-        </w:rPr>
-      </w:pPr>
-      <w:r>
-        <w:rPr>
-          <w:lang w:val="en-US"/>
-        </w:rPr>
-        <w:t>H</w:t>
-      </w:r>
-      <w:r>
-        <w:rPr>
-          <w:lang w:val="en-US"/>
-        </w:rPr>
-        <w:t>ow can real-time data improve session management and customer satisfaction?</w:t>
-      </w:r>
       <w:bookmarkEnd w:id="10"/>
       <w:bookmarkEnd w:id="11"/>
       <w:bookmarkEnd w:id="12"/>
@@ -4415,11 +4209,11 @@
       <w:pPr>
         <w:pStyle w:val="Heading2"/>
       </w:pPr>
-      <w:bookmarkStart w:id="15" w:name="_Toc193413668"/>
+      <w:bookmarkStart w:id="14" w:name="_Toc193806488"/>
       <w:r>
         <w:t>End products</w:t>
       </w:r>
-      <w:bookmarkEnd w:id="15"/>
+      <w:bookmarkEnd w:id="14"/>
     </w:p>
     <w:p>
       <w:pPr>
@@ -4654,15 +4448,18 @@
       <w:pPr>
         <w:pStyle w:val="Heading2"/>
       </w:pPr>
-      <w:bookmarkStart w:id="16" w:name="_Toc193413669"/>
-      <w:r>
-        <w:lastRenderedPageBreak/>
+      <w:bookmarkStart w:id="15" w:name="_Toc193806489"/>
+      <w:r>
         <w:t>Project Breakdown Structure</w:t>
       </w:r>
-      <w:bookmarkEnd w:id="16"/>
+      <w:bookmarkEnd w:id="15"/>
     </w:p>
     <w:p>
       <w:r>
+        <w:rPr>
+          <w:noProof/>
+        </w:rPr>
+        <w:lastRenderedPageBreak/>
         <w:drawing>
           <wp:inline distT="0" distB="0" distL="0" distR="0" wp14:anchorId="57087051" wp14:editId="1CA17E1F">
             <wp:extent cx="6181497" cy="3657600"/>
@@ -4740,13 +4537,14 @@
       <w:pPr>
         <w:pStyle w:val="Heading1"/>
       </w:pPr>
-      <w:bookmarkStart w:id="17" w:name="_Toc327581050"/>
-      <w:bookmarkStart w:id="18" w:name="_Toc327581600"/>
-      <w:bookmarkStart w:id="19" w:name="_Toc327583380"/>
-      <w:bookmarkStart w:id="20" w:name="_Toc339966119"/>
-      <w:bookmarkStart w:id="21" w:name="_Toc507670779"/>
-      <w:bookmarkStart w:id="22" w:name="_Toc193413670"/>
-      <w:r>
+      <w:bookmarkStart w:id="16" w:name="_Toc327581050"/>
+      <w:bookmarkStart w:id="17" w:name="_Toc327581600"/>
+      <w:bookmarkStart w:id="18" w:name="_Toc327583380"/>
+      <w:bookmarkStart w:id="19" w:name="_Toc339966119"/>
+      <w:bookmarkStart w:id="20" w:name="_Toc507670779"/>
+      <w:bookmarkStart w:id="21" w:name="_Toc193806490"/>
+      <w:r>
+        <w:lastRenderedPageBreak/>
         <w:t>Project</w:t>
       </w:r>
       <w:r>
@@ -4758,43 +4556,43 @@
       <w:r>
         <w:t>rganisati</w:t>
       </w:r>
+      <w:bookmarkEnd w:id="16"/>
       <w:bookmarkEnd w:id="17"/>
       <w:bookmarkEnd w:id="18"/>
       <w:bookmarkEnd w:id="19"/>
       <w:bookmarkEnd w:id="20"/>
+      <w:r>
+        <w:t>on</w:t>
+      </w:r>
       <w:bookmarkEnd w:id="21"/>
-      <w:r>
-        <w:t>on</w:t>
-      </w:r>
-      <w:bookmarkEnd w:id="22"/>
     </w:p>
     <w:p>
       <w:pPr>
         <w:pStyle w:val="Heading2"/>
       </w:pPr>
-      <w:bookmarkStart w:id="23" w:name="_Toc327581051"/>
-      <w:bookmarkStart w:id="24" w:name="_Toc327581601"/>
-      <w:bookmarkStart w:id="25" w:name="_Toc327583381"/>
-      <w:bookmarkStart w:id="26" w:name="_Toc339966120"/>
-      <w:bookmarkStart w:id="27" w:name="_Toc480254627"/>
-      <w:bookmarkStart w:id="28" w:name="_Toc507670780"/>
-      <w:bookmarkStart w:id="29" w:name="_Toc193413671"/>
+      <w:bookmarkStart w:id="22" w:name="_Toc327581051"/>
+      <w:bookmarkStart w:id="23" w:name="_Toc327581601"/>
+      <w:bookmarkStart w:id="24" w:name="_Toc327583381"/>
+      <w:bookmarkStart w:id="25" w:name="_Toc339966120"/>
+      <w:bookmarkStart w:id="26" w:name="_Toc480254627"/>
+      <w:bookmarkStart w:id="27" w:name="_Toc507670780"/>
+      <w:bookmarkStart w:id="28" w:name="_Toc193806491"/>
       <w:r>
         <w:t xml:space="preserve">Identifying </w:t>
       </w:r>
       <w:r>
         <w:t>Stakeholders</w:t>
       </w:r>
-      <w:bookmarkEnd w:id="29"/>
+      <w:bookmarkEnd w:id="28"/>
       <w:r>
         <w:t xml:space="preserve"> </w:t>
       </w:r>
+      <w:bookmarkEnd w:id="22"/>
       <w:bookmarkEnd w:id="23"/>
       <w:bookmarkEnd w:id="24"/>
       <w:bookmarkEnd w:id="25"/>
       <w:bookmarkEnd w:id="26"/>
       <w:bookmarkEnd w:id="27"/>
-      <w:bookmarkEnd w:id="28"/>
     </w:p>
     <w:p/>
     <w:p>
@@ -4847,16 +4645,16 @@
       <w:pPr>
         <w:pStyle w:val="Heading2"/>
       </w:pPr>
-      <w:bookmarkStart w:id="30" w:name="_Toc507670781"/>
-      <w:bookmarkStart w:id="31" w:name="_Toc193413672"/>
+      <w:bookmarkStart w:id="29" w:name="_Toc507670781"/>
+      <w:bookmarkStart w:id="30" w:name="_Toc193806492"/>
       <w:r>
         <w:t>Communicati</w:t>
       </w:r>
+      <w:bookmarkEnd w:id="29"/>
+      <w:r>
+        <w:t>on</w:t>
+      </w:r>
       <w:bookmarkEnd w:id="30"/>
-      <w:r>
-        <w:t>on</w:t>
-      </w:r>
-      <w:bookmarkEnd w:id="31"/>
     </w:p>
     <w:p/>
     <w:tbl>
@@ -5028,14 +4826,14 @@
           <w:lang w:val="en-US"/>
         </w:rPr>
       </w:pPr>
-      <w:bookmarkStart w:id="32" w:name="_Toc193413673"/>
+      <w:bookmarkStart w:id="31" w:name="_Toc193806493"/>
       <w:r>
         <w:rPr>
           <w:lang w:val="en-US"/>
         </w:rPr>
         <w:t>Collecting feedback</w:t>
       </w:r>
-      <w:bookmarkEnd w:id="32"/>
+      <w:bookmarkEnd w:id="31"/>
     </w:p>
     <w:p>
       <w:pPr>
@@ -5114,11 +4912,11 @@
       <w:pPr>
         <w:pStyle w:val="Heading2"/>
       </w:pPr>
-      <w:bookmarkStart w:id="33" w:name="_Toc193413674"/>
+      <w:bookmarkStart w:id="32" w:name="_Toc193806494"/>
       <w:r>
         <w:t>Validating Requirements</w:t>
       </w:r>
-      <w:bookmarkEnd w:id="33"/>
+      <w:bookmarkEnd w:id="32"/>
     </w:p>
     <w:p/>
     <w:p>
@@ -5327,12 +5125,12 @@
       <w:pPr>
         <w:pStyle w:val="Heading1"/>
       </w:pPr>
-      <w:bookmarkStart w:id="34" w:name="_Toc327581053"/>
-      <w:bookmarkStart w:id="35" w:name="_Toc327581603"/>
-      <w:bookmarkStart w:id="36" w:name="_Toc327583383"/>
-      <w:bookmarkStart w:id="37" w:name="_Toc339966122"/>
-      <w:bookmarkStart w:id="38" w:name="_Toc507670782"/>
-      <w:bookmarkStart w:id="39" w:name="_Toc193413675"/>
+      <w:bookmarkStart w:id="33" w:name="_Toc327581053"/>
+      <w:bookmarkStart w:id="34" w:name="_Toc327581603"/>
+      <w:bookmarkStart w:id="35" w:name="_Toc327583383"/>
+      <w:bookmarkStart w:id="36" w:name="_Toc339966122"/>
+      <w:bookmarkStart w:id="37" w:name="_Toc507670782"/>
+      <w:bookmarkStart w:id="38" w:name="_Toc193806495"/>
       <w:r>
         <w:lastRenderedPageBreak/>
         <w:t>Activities and</w:t>
@@ -5340,26 +5138,26 @@
       <w:r>
         <w:t xml:space="preserve"> ti</w:t>
       </w:r>
+      <w:bookmarkEnd w:id="33"/>
       <w:bookmarkEnd w:id="34"/>
       <w:bookmarkEnd w:id="35"/>
       <w:bookmarkEnd w:id="36"/>
       <w:bookmarkEnd w:id="37"/>
+      <w:r>
+        <w:t>me plan</w:t>
+      </w:r>
       <w:bookmarkEnd w:id="38"/>
-      <w:r>
-        <w:t>me plan</w:t>
-      </w:r>
-      <w:bookmarkEnd w:id="39"/>
     </w:p>
     <w:p/>
     <w:p>
       <w:pPr>
         <w:pStyle w:val="Heading2"/>
       </w:pPr>
-      <w:bookmarkStart w:id="40" w:name="_Toc193413676"/>
+      <w:bookmarkStart w:id="39" w:name="_Toc193806496"/>
       <w:r>
         <w:t>Phases of the project</w:t>
       </w:r>
-      <w:bookmarkEnd w:id="40"/>
+      <w:bookmarkEnd w:id="39"/>
     </w:p>
     <w:p>
       <w:pPr>
@@ -6068,9 +5866,9 @@
           <w:lang w:val="en-US"/>
         </w:rPr>
       </w:pPr>
-      <w:bookmarkStart w:id="41" w:name="_Toc327581056"/>
-      <w:bookmarkStart w:id="42" w:name="_Toc327581606"/>
-      <w:bookmarkStart w:id="43" w:name="_Toc327583386"/>
+      <w:bookmarkStart w:id="40" w:name="_Toc327581056"/>
+      <w:bookmarkStart w:id="41" w:name="_Toc327581606"/>
+      <w:bookmarkStart w:id="42" w:name="_Toc327583386"/>
     </w:p>
     <w:p>
       <w:pPr>
@@ -6079,18 +5877,18 @@
           <w:lang w:val="en-GB"/>
         </w:rPr>
       </w:pPr>
-      <w:bookmarkStart w:id="44" w:name="_Toc327581061"/>
-      <w:bookmarkStart w:id="45" w:name="_Toc327581611"/>
-      <w:bookmarkStart w:id="46" w:name="_Toc327583391"/>
-      <w:bookmarkStart w:id="47" w:name="_Toc339966130"/>
-      <w:bookmarkStart w:id="48" w:name="_Toc193413677"/>
+      <w:bookmarkStart w:id="43" w:name="_Toc327581061"/>
+      <w:bookmarkStart w:id="44" w:name="_Toc327581611"/>
+      <w:bookmarkStart w:id="45" w:name="_Toc327583391"/>
+      <w:bookmarkStart w:id="46" w:name="_Toc339966130"/>
+      <w:bookmarkStart w:id="47" w:name="_Toc193806497"/>
+      <w:bookmarkEnd w:id="40"/>
       <w:bookmarkEnd w:id="41"/>
       <w:bookmarkEnd w:id="42"/>
       <w:bookmarkEnd w:id="43"/>
       <w:bookmarkEnd w:id="44"/>
       <w:bookmarkEnd w:id="45"/>
       <w:bookmarkEnd w:id="46"/>
-      <w:bookmarkEnd w:id="47"/>
       <w:r>
         <w:rPr>
           <w:lang w:val="en-GB"/>
@@ -6098,7 +5896,7 @@
         <w:lastRenderedPageBreak/>
         <w:t>Risks</w:t>
       </w:r>
-      <w:bookmarkEnd w:id="48"/>
+      <w:bookmarkEnd w:id="47"/>
     </w:p>
     <w:p>
       <w:pPr>
@@ -6523,8 +6321,9 @@
     </w:p>
     <w:sectPr>
       <w:footerReference w:type="default" r:id="rId12"/>
+      <w:headerReference w:type="first" r:id="rId13"/>
       <w:pgSz w:w="11906" w:h="16838"/>
-      <w:pgMar w:top="1948" w:right="1183" w:bottom="1702" w:left="1417" w:header="708" w:footer="708" w:gutter="0"/>
+      <w:pgMar w:top="1948" w:right="1183" w:bottom="1702" w:left="1417" w:header="454" w:footer="680" w:gutter="0"/>
       <w:pgNumType w:start="0"/>
       <w:cols w:space="708"/>
       <w:titlePg/>
@@ -6743,6 +6542,70 @@
     <w:p/>
   </w:footnote>
 </w:footnotes>
+</file>
+
+<file path=word/header1.xml><?xml version="1.0" encoding="utf-8"?>
+<w:hdr xmlns:wpc="http://schemas.microsoft.com/office/word/2010/wordprocessingCanvas" xmlns:cx="http://schemas.microsoft.com/office/drawing/2014/chartex" xmlns:cx1="http://schemas.microsoft.com/office/drawing/2015/9/8/chartex" xmlns:cx2="http://schemas.microsoft.com/office/drawing/2015/10/21/chartex" xmlns:cx3="http://schemas.microsoft.com/office/drawing/2016/5/9/chartex" xmlns:cx4="http://schemas.microsoft.com/office/drawing/2016/5/10/chartex" xmlns:cx5="http://schemas.microsoft.com/office/drawing/2016/5/11/chartex" xmlns:cx6="http://schemas.microsoft.com/office/drawing/2016/5/12/chartex" xmlns:cx7="http://schemas.microsoft.com/office/drawing/2016/5/13/chartex" xmlns:cx8="http://schemas.microsoft.com/office/drawing/2016/5/14/chartex" xmlns:mc="http://schemas.openxmlformats.org/markup-compatibility/2006" xmlns:aink="http://schemas.microsoft.com/office/drawing/2016/ink" xmlns:am3d="http://schemas.microsoft.com/office/drawing/2017/model3d" xmlns:o="urn:schemas-microsoft-com:office:office" xmlns:oel="http://schemas.microsoft.com/office/2019/extlst" xmlns:r="http://schemas.openxmlformats.org/officeDocument/2006/relationships" xmlns:m="http://schemas.openxmlformats.org/officeDocument/2006/math" xmlns:v="urn:schemas-microsoft-com:vml" xmlns:wp14="http://schemas.microsoft.com/office/word/2010/wordprocessingDrawing" xmlns:wp="http://schemas.openxmlformats.org/drawingml/2006/wordprocessingDrawing" xmlns:w10="urn:schemas-microsoft-com:office:word" xmlns:w="http://schemas.openxmlformats.org/wordprocessingml/2006/main" xmlns:w14="http://schemas.microsoft.com/office/word/2010/wordml" xmlns:w15="http://schemas.microsoft.com/office/word/2012/wordml" xmlns:w16cex="http://schemas.microsoft.com/office/word/2018/wordml/cex" xmlns:w16cid="http://schemas.microsoft.com/office/word/2016/wordml/cid" xmlns:w16="http://schemas.microsoft.com/office/word/2018/wordml" xmlns:w16du="http://schemas.microsoft.com/office/word/2023/wordml/word16du" xmlns:w16sdtdh="http://schemas.microsoft.com/office/word/2020/wordml/sdtdatahash" xmlns:w16sdtfl="http://schemas.microsoft.com/office/word/2024/wordml/sdtformatlock" xmlns:w16se="http://schemas.microsoft.com/office/word/2015/wordml/symex" xmlns:wpg="http://schemas.microsoft.com/office/word/2010/wordprocessingGroup" xmlns:wpi="http://schemas.microsoft.com/office/word/2010/wordprocessingInk" xmlns:wne="http://schemas.microsoft.com/office/word/2006/wordml" xmlns:wps="http://schemas.microsoft.com/office/word/2010/wordprocessingShape" mc:Ignorable="w14 w15 w16se w16cid w16 w16cex w16sdtdh w16sdtfl w16du wp14">
+  <w:p>
+    <w:pPr>
+      <w:pStyle w:val="Header"/>
+    </w:pPr>
+    <w:r>
+      <w:rPr>
+        <w:noProof/>
+      </w:rPr>
+      <w:drawing>
+        <wp:anchor distT="0" distB="0" distL="114300" distR="114300" simplePos="0" relativeHeight="251658240" behindDoc="0" locked="0" layoutInCell="1" allowOverlap="1" wp14:anchorId="7D074F03" wp14:editId="4018319F">
+          <wp:simplePos x="0" y="0"/>
+          <wp:positionH relativeFrom="column">
+            <wp:posOffset>-765120</wp:posOffset>
+          </wp:positionH>
+          <wp:positionV relativeFrom="paragraph">
+            <wp:posOffset>-169214</wp:posOffset>
+          </wp:positionV>
+          <wp:extent cx="492760" cy="492760"/>
+          <wp:effectExtent l="0" t="0" r="2540" b="2540"/>
+          <wp:wrapTopAndBottom/>
+          <wp:docPr id="1115246063" name="Picture 2" descr="A video game controller in a circle&#10;&#10;AI-generated content may be incorrect."/>
+          <wp:cNvGraphicFramePr>
+            <a:graphicFrameLocks xmlns:a="http://schemas.openxmlformats.org/drawingml/2006/main" noChangeAspect="1"/>
+          </wp:cNvGraphicFramePr>
+          <a:graphic xmlns:a="http://schemas.openxmlformats.org/drawingml/2006/main">
+            <a:graphicData uri="http://schemas.openxmlformats.org/drawingml/2006/picture">
+              <pic:pic xmlns:pic="http://schemas.openxmlformats.org/drawingml/2006/picture">
+                <pic:nvPicPr>
+                  <pic:cNvPr id="543004704" name="Picture 2" descr="A video game controller in a circle&#10;&#10;AI-generated content may be incorrect."/>
+                  <pic:cNvPicPr/>
+                </pic:nvPicPr>
+                <pic:blipFill>
+                  <a:blip r:embed="rId1">
+                    <a:extLst>
+                      <a:ext uri="{28A0092B-C50C-407E-A947-70E740481C1C}">
+                        <a14:useLocalDpi xmlns:a14="http://schemas.microsoft.com/office/drawing/2010/main" val="0"/>
+                      </a:ext>
+                    </a:extLst>
+                  </a:blip>
+                  <a:stretch>
+                    <a:fillRect/>
+                  </a:stretch>
+                </pic:blipFill>
+                <pic:spPr>
+                  <a:xfrm>
+                    <a:off x="0" y="0"/>
+                    <a:ext cx="492760" cy="492760"/>
+                  </a:xfrm>
+                  <a:prstGeom prst="rect">
+                    <a:avLst/>
+                  </a:prstGeom>
+                </pic:spPr>
+              </pic:pic>
+            </a:graphicData>
+          </a:graphic>
+        </wp:anchor>
+      </w:drawing>
+    </w:r>
+  </w:p>
+</w:hdr>
 </file>
 
 <file path=word/numbering.xml><?xml version="1.0" encoding="utf-8"?>
@@ -10148,6 +10011,7 @@
   <w:style w:type="character" w:default="1" w:styleId="DefaultParagraphFont">
     <w:name w:val="Default Paragraph Font"/>
     <w:uiPriority w:val="1"/>
+    <w:semiHidden/>
     <w:unhideWhenUsed/>
   </w:style>
   <w:style w:type="table" w:default="1" w:styleId="TableNormal">
@@ -11052,16 +10916,25 @@
 </file>
 
 <file path=customXml/item1.xml><?xml version="1.0" encoding="utf-8"?>
+<b:Sources xmlns:b="http://schemas.openxmlformats.org/officeDocument/2006/bibliography" xmlns="http://schemas.openxmlformats.org/officeDocument/2006/bibliography" SelectedStyle="\APASixthEditionOfficeOnline.xsl" StyleName="APA" Version="6"/>
+</file>
+
+<file path=customXml/item2.xml><?xml version="1.0" encoding="utf-8"?>
 <p:properties xmlns:p="http://schemas.microsoft.com/office/2006/metadata/properties" xmlns:xsi="http://www.w3.org/2001/XMLSchema-instance" xmlns:pc="http://schemas.microsoft.com/office/infopath/2007/PartnerControls">
   <documentManagement/>
 </p:properties>
 </file>
 
-<file path=customXml/item2.xml><?xml version="1.0" encoding="utf-8"?>
-<b:Sources xmlns:b="http://schemas.openxmlformats.org/officeDocument/2006/bibliography" xmlns="http://schemas.openxmlformats.org/officeDocument/2006/bibliography" SelectedStyle="\APASixthEditionOfficeOnline.xsl" StyleName="APA" Version="6"/>
+<file path=customXml/item3.xml><?xml version="1.0" encoding="utf-8"?>
+<?mso-contentType ?>
+<FormTemplates xmlns="http://schemas.microsoft.com/sharepoint/v3/contenttype/forms">
+  <Display>DocumentLibraryForm</Display>
+  <Edit>DocumentLibraryForm</Edit>
+  <New>DocumentLibraryForm</New>
+</FormTemplates>
 </file>
 
-<file path=customXml/item3.xml><?xml version="1.0" encoding="utf-8"?>
+<file path=customXml/item4.xml><?xml version="1.0" encoding="utf-8"?>
 <ct:contentTypeSchema xmlns:ct="http://schemas.microsoft.com/office/2006/metadata/contentType" xmlns:ma="http://schemas.microsoft.com/office/2006/metadata/properties/metaAttributes" ct:_="" ma:_="" ma:contentTypeName="Document" ma:contentTypeID="0x010100189E0BC3A55D834DB349A6659B7E90E2" ma:contentTypeVersion="8" ma:contentTypeDescription="Een nieuw document maken." ma:contentTypeScope="" ma:versionID="584b545a48d18ba88cb99a917ae2a865">
   <xsd:schema xmlns:xsd="http://www.w3.org/2001/XMLSchema" xmlns:xs="http://www.w3.org/2001/XMLSchema" xmlns:p="http://schemas.microsoft.com/office/2006/metadata/properties" xmlns:ns3="0a922032-1e63-4449-bbea-a0ae875d9012" xmlns:ns4="3bd0b382-1ba9-4beb-a928-ca94142d802d" targetNamespace="http://schemas.microsoft.com/office/2006/metadata/properties" ma:root="true" ma:fieldsID="385076f40f584c2d6bc9cf0b44633a75" ns3:_="" ns4:_="">
     <xsd:import namespace="0a922032-1e63-4449-bbea-a0ae875d9012"/>
@@ -11250,16 +11123,15 @@
 </ct:contentTypeSchema>
 </file>
 
-<file path=customXml/item4.xml><?xml version="1.0" encoding="utf-8"?>
-<?mso-contentType ?>
-<FormTemplates xmlns="http://schemas.microsoft.com/sharepoint/v3/contenttype/forms">
-  <Display>DocumentLibraryForm</Display>
-  <Edit>DocumentLibraryForm</Edit>
-  <New>DocumentLibraryForm</New>
-</FormTemplates>
+<file path=customXml/itemProps1.xml><?xml version="1.0" encoding="utf-8"?>
+<ds:datastoreItem xmlns:ds="http://schemas.openxmlformats.org/officeDocument/2006/customXml" ds:itemID="{92885F8D-49B8-478F-9082-3CB2AA801698}">
+  <ds:schemaRefs>
+    <ds:schemaRef ds:uri="http://schemas.openxmlformats.org/officeDocument/2006/bibliography"/>
+  </ds:schemaRefs>
+</ds:datastoreItem>
 </file>
 
-<file path=customXml/itemProps1.xml><?xml version="1.0" encoding="utf-8"?>
+<file path=customXml/itemProps2.xml><?xml version="1.0" encoding="utf-8"?>
 <ds:datastoreItem xmlns:ds="http://schemas.openxmlformats.org/officeDocument/2006/customXml" ds:itemID="{AC94A26D-82EB-45B7-AEA3-129FBDD1FCEB}">
   <ds:schemaRefs>
     <ds:schemaRef ds:uri="http://schemas.microsoft.com/office/2006/metadata/properties"/>
@@ -11268,15 +11140,15 @@
 </ds:datastoreItem>
 </file>
 
-<file path=customXml/itemProps2.xml><?xml version="1.0" encoding="utf-8"?>
-<ds:datastoreItem xmlns:ds="http://schemas.openxmlformats.org/officeDocument/2006/customXml" ds:itemID="{92885F8D-49B8-478F-9082-3CB2AA801698}">
+<file path=customXml/itemProps3.xml><?xml version="1.0" encoding="utf-8"?>
+<ds:datastoreItem xmlns:ds="http://schemas.openxmlformats.org/officeDocument/2006/customXml" ds:itemID="{8D559B33-4825-405B-ACEB-6F229225D325}">
   <ds:schemaRefs>
-    <ds:schemaRef ds:uri="http://schemas.openxmlformats.org/officeDocument/2006/bibliography"/>
+    <ds:schemaRef ds:uri="http://schemas.microsoft.com/sharepoint/v3/contenttype/forms"/>
   </ds:schemaRefs>
 </ds:datastoreItem>
 </file>
 
-<file path=customXml/itemProps3.xml><?xml version="1.0" encoding="utf-8"?>
+<file path=customXml/itemProps4.xml><?xml version="1.0" encoding="utf-8"?>
 <ds:datastoreItem xmlns:ds="http://schemas.openxmlformats.org/officeDocument/2006/customXml" ds:itemID="{455D8041-DD38-4E2C-8EBF-B8A80305C7E0}">
   <ds:schemaRefs>
     <ds:schemaRef ds:uri="http://schemas.microsoft.com/office/2006/metadata/contentType"/>
@@ -11293,12 +11165,4 @@
     <ds:schemaRef ds:uri="http://schemas.microsoft.com/internal/obd"/>
   </ds:schemaRefs>
 </ds:datastoreItem>
-</file>
-
-<file path=customXml/itemProps4.xml><?xml version="1.0" encoding="utf-8"?>
-<ds:datastoreItem xmlns:ds="http://schemas.openxmlformats.org/officeDocument/2006/customXml" ds:itemID="{8D559B33-4825-405B-ACEB-6F229225D325}">
-  <ds:schemaRefs>
-    <ds:schemaRef ds:uri="http://schemas.microsoft.com/sharepoint/v3/contenttype/forms"/>
-  </ds:schemaRefs>
-</ds:datastoreItem>
 </file>
</xml_diff>